<commit_message>
Working on Design Description Document
</commit_message>
<xml_diff>
--- a/project/DDD.docx
+++ b/project/DDD.docx
@@ -8,12 +8,18 @@
         <w:pBdr>
           <w:bottom w:val="single" w:sz="6" w:space="1" w:color="auto"/>
         </w:pBdr>
-      </w:pPr>
-      <w:proofErr w:type="spellStart"/>
-      <w:r>
+        <w:rPr>
+          <w:lang w:val="it-IT"/>
+        </w:rPr>
+      </w:pPr>
+      <w:bookmarkStart w:id="0" w:name="_GoBack"/>
+      <w:bookmarkEnd w:id="0"/>
+      <w:r>
+        <w:rPr>
+          <w:lang w:val="it-IT"/>
+        </w:rPr>
         <w:t>MrPenn</w:t>
       </w:r>
-      <w:proofErr w:type="spellEnd"/>
     </w:p>
     <w:p>
       <w:pPr>
@@ -340,7 +346,6 @@
           <w:docPartUnique/>
         </w:docPartObj>
       </w:sdtPr>
-      <w:sdtEndPr/>
       <w:sdtContent>
         <w:p>
           <w:pPr>
@@ -359,6 +364,7 @@
             </w:tabs>
             <w:rPr>
               <w:noProof/>
+              <w:lang w:eastAsia="en-GB"/>
             </w:rPr>
           </w:pPr>
           <w:r>
@@ -370,17 +376,18 @@
           <w:r>
             <w:fldChar w:fldCharType="separate"/>
           </w:r>
-          <w:hyperlink w:anchor="_Toc32695935" w:history="1">
+          <w:hyperlink w:anchor="_Toc32778114" w:history="1">
             <w:r>
               <w:rPr>
                 <w:rStyle w:val="Collegamentoipertestuale"/>
                 <w:noProof/>
               </w:rPr>
-              <w:t>2</w:t>
-            </w:r>
-            <w:r>
-              <w:rPr>
-                <w:noProof/>
+              <w:t>1</w:t>
+            </w:r>
+            <w:r>
+              <w:rPr>
+                <w:noProof/>
+                <w:lang w:eastAsia="en-GB"/>
               </w:rPr>
               <w:tab/>
             </w:r>
@@ -389,7 +396,7 @@
                 <w:rStyle w:val="Collegamentoipertestuale"/>
                 <w:noProof/>
               </w:rPr>
-              <w:t>Context</w:t>
+              <w:t>Introduction</w:t>
             </w:r>
             <w:r>
               <w:rPr>
@@ -410,7 +417,7 @@
                 <w:noProof/>
                 <w:webHidden/>
               </w:rPr>
-              <w:instrText xml:space="preserve"> PAGEREF _Toc32695935 \h </w:instrText>
+              <w:instrText xml:space="preserve"> PAGEREF _Toc32778114 \h </w:instrText>
             </w:r>
             <w:r>
               <w:rPr>
@@ -430,7 +437,763 @@
                 <w:noProof/>
                 <w:webHidden/>
               </w:rPr>
-              <w:t>2</w:t>
+              <w:t>3</w:t>
+            </w:r>
+            <w:r>
+              <w:rPr>
+                <w:noProof/>
+                <w:webHidden/>
+              </w:rPr>
+              <w:fldChar w:fldCharType="end"/>
+            </w:r>
+          </w:hyperlink>
+        </w:p>
+        <w:p>
+          <w:pPr>
+            <w:pStyle w:val="Sommario2"/>
+            <w:tabs>
+              <w:tab w:val="left" w:pos="880"/>
+              <w:tab w:val="right" w:leader="dot" w:pos="9628"/>
+            </w:tabs>
+            <w:rPr>
+              <w:noProof/>
+              <w:lang w:eastAsia="en-GB"/>
+            </w:rPr>
+          </w:pPr>
+          <w:hyperlink w:anchor="_Toc32778115" w:history="1">
+            <w:r>
+              <w:rPr>
+                <w:rStyle w:val="Collegamentoipertestuale"/>
+                <w:noProof/>
+              </w:rPr>
+              <w:t>1.1</w:t>
+            </w:r>
+            <w:r>
+              <w:rPr>
+                <w:noProof/>
+                <w:lang w:eastAsia="en-GB"/>
+              </w:rPr>
+              <w:tab/>
+            </w:r>
+            <w:r>
+              <w:rPr>
+                <w:rStyle w:val="Collegamentoipertestuale"/>
+                <w:noProof/>
+              </w:rPr>
+              <w:t>Purpose</w:t>
+            </w:r>
+            <w:r>
+              <w:rPr>
+                <w:noProof/>
+                <w:webHidden/>
+              </w:rPr>
+              <w:tab/>
+            </w:r>
+            <w:r>
+              <w:rPr>
+                <w:noProof/>
+                <w:webHidden/>
+              </w:rPr>
+              <w:fldChar w:fldCharType="begin"/>
+            </w:r>
+            <w:r>
+              <w:rPr>
+                <w:noProof/>
+                <w:webHidden/>
+              </w:rPr>
+              <w:instrText xml:space="preserve"> PAGEREF _Toc32778115 \h </w:instrText>
+            </w:r>
+            <w:r>
+              <w:rPr>
+                <w:noProof/>
+                <w:webHidden/>
+              </w:rPr>
+            </w:r>
+            <w:r>
+              <w:rPr>
+                <w:noProof/>
+                <w:webHidden/>
+              </w:rPr>
+              <w:fldChar w:fldCharType="separate"/>
+            </w:r>
+            <w:r>
+              <w:rPr>
+                <w:noProof/>
+                <w:webHidden/>
+              </w:rPr>
+              <w:t>3</w:t>
+            </w:r>
+            <w:r>
+              <w:rPr>
+                <w:noProof/>
+                <w:webHidden/>
+              </w:rPr>
+              <w:fldChar w:fldCharType="end"/>
+            </w:r>
+          </w:hyperlink>
+        </w:p>
+        <w:p>
+          <w:pPr>
+            <w:pStyle w:val="Sommario2"/>
+            <w:tabs>
+              <w:tab w:val="left" w:pos="880"/>
+              <w:tab w:val="right" w:leader="dot" w:pos="9628"/>
+            </w:tabs>
+            <w:rPr>
+              <w:noProof/>
+              <w:lang w:eastAsia="en-GB"/>
+            </w:rPr>
+          </w:pPr>
+          <w:hyperlink w:anchor="_Toc32778116" w:history="1">
+            <w:r>
+              <w:rPr>
+                <w:rStyle w:val="Collegamentoipertestuale"/>
+                <w:noProof/>
+              </w:rPr>
+              <w:t>1.2</w:t>
+            </w:r>
+            <w:r>
+              <w:rPr>
+                <w:noProof/>
+                <w:lang w:eastAsia="en-GB"/>
+              </w:rPr>
+              <w:tab/>
+            </w:r>
+            <w:r>
+              <w:rPr>
+                <w:rStyle w:val="Collegamentoipertestuale"/>
+                <w:noProof/>
+              </w:rPr>
+              <w:t>Overview</w:t>
+            </w:r>
+            <w:r>
+              <w:rPr>
+                <w:noProof/>
+                <w:webHidden/>
+              </w:rPr>
+              <w:tab/>
+            </w:r>
+            <w:r>
+              <w:rPr>
+                <w:noProof/>
+                <w:webHidden/>
+              </w:rPr>
+              <w:fldChar w:fldCharType="begin"/>
+            </w:r>
+            <w:r>
+              <w:rPr>
+                <w:noProof/>
+                <w:webHidden/>
+              </w:rPr>
+              <w:instrText xml:space="preserve"> PAGEREF _Toc32778116 \h </w:instrText>
+            </w:r>
+            <w:r>
+              <w:rPr>
+                <w:noProof/>
+                <w:webHidden/>
+              </w:rPr>
+            </w:r>
+            <w:r>
+              <w:rPr>
+                <w:noProof/>
+                <w:webHidden/>
+              </w:rPr>
+              <w:fldChar w:fldCharType="separate"/>
+            </w:r>
+            <w:r>
+              <w:rPr>
+                <w:noProof/>
+                <w:webHidden/>
+              </w:rPr>
+              <w:t>3</w:t>
+            </w:r>
+            <w:r>
+              <w:rPr>
+                <w:noProof/>
+                <w:webHidden/>
+              </w:rPr>
+              <w:fldChar w:fldCharType="end"/>
+            </w:r>
+          </w:hyperlink>
+        </w:p>
+        <w:p>
+          <w:pPr>
+            <w:pStyle w:val="Sommario3"/>
+            <w:tabs>
+              <w:tab w:val="left" w:pos="1320"/>
+              <w:tab w:val="right" w:leader="dot" w:pos="9628"/>
+            </w:tabs>
+            <w:rPr>
+              <w:noProof/>
+              <w:lang w:eastAsia="en-GB"/>
+            </w:rPr>
+          </w:pPr>
+          <w:hyperlink w:anchor="_Toc32778117" w:history="1">
+            <w:r>
+              <w:rPr>
+                <w:rStyle w:val="Collegamentoipertestuale"/>
+                <w:noProof/>
+              </w:rPr>
+              <w:t>1.2.1</w:t>
+            </w:r>
+            <w:r>
+              <w:rPr>
+                <w:noProof/>
+                <w:lang w:eastAsia="en-GB"/>
+              </w:rPr>
+              <w:tab/>
+            </w:r>
+            <w:r>
+              <w:rPr>
+                <w:rStyle w:val="Collegamentoipertestuale"/>
+                <w:noProof/>
+              </w:rPr>
+              <w:t>Goals</w:t>
+            </w:r>
+            <w:r>
+              <w:rPr>
+                <w:noProof/>
+                <w:webHidden/>
+              </w:rPr>
+              <w:tab/>
+            </w:r>
+            <w:r>
+              <w:rPr>
+                <w:noProof/>
+                <w:webHidden/>
+              </w:rPr>
+              <w:fldChar w:fldCharType="begin"/>
+            </w:r>
+            <w:r>
+              <w:rPr>
+                <w:noProof/>
+                <w:webHidden/>
+              </w:rPr>
+              <w:instrText xml:space="preserve"> PAGEREF _Toc32778117 \h </w:instrText>
+            </w:r>
+            <w:r>
+              <w:rPr>
+                <w:noProof/>
+                <w:webHidden/>
+              </w:rPr>
+            </w:r>
+            <w:r>
+              <w:rPr>
+                <w:noProof/>
+                <w:webHidden/>
+              </w:rPr>
+              <w:fldChar w:fldCharType="separate"/>
+            </w:r>
+            <w:r>
+              <w:rPr>
+                <w:noProof/>
+                <w:webHidden/>
+              </w:rPr>
+              <w:t>3</w:t>
+            </w:r>
+            <w:r>
+              <w:rPr>
+                <w:noProof/>
+                <w:webHidden/>
+              </w:rPr>
+              <w:fldChar w:fldCharType="end"/>
+            </w:r>
+          </w:hyperlink>
+        </w:p>
+        <w:p>
+          <w:pPr>
+            <w:pStyle w:val="Sommario3"/>
+            <w:tabs>
+              <w:tab w:val="left" w:pos="1320"/>
+              <w:tab w:val="right" w:leader="dot" w:pos="9628"/>
+            </w:tabs>
+            <w:rPr>
+              <w:noProof/>
+              <w:lang w:eastAsia="en-GB"/>
+            </w:rPr>
+          </w:pPr>
+          <w:hyperlink w:anchor="_Toc32778118" w:history="1">
+            <w:r>
+              <w:rPr>
+                <w:rStyle w:val="Collegamentoipertestuale"/>
+                <w:noProof/>
+              </w:rPr>
+              <w:t>1.2.2</w:t>
+            </w:r>
+            <w:r>
+              <w:rPr>
+                <w:noProof/>
+                <w:lang w:eastAsia="en-GB"/>
+              </w:rPr>
+              <w:tab/>
+            </w:r>
+            <w:r>
+              <w:rPr>
+                <w:rStyle w:val="Collegamentoipertestuale"/>
+                <w:noProof/>
+              </w:rPr>
+              <w:t>Requirements</w:t>
+            </w:r>
+            <w:r>
+              <w:rPr>
+                <w:noProof/>
+                <w:webHidden/>
+              </w:rPr>
+              <w:tab/>
+            </w:r>
+            <w:r>
+              <w:rPr>
+                <w:noProof/>
+                <w:webHidden/>
+              </w:rPr>
+              <w:fldChar w:fldCharType="begin"/>
+            </w:r>
+            <w:r>
+              <w:rPr>
+                <w:noProof/>
+                <w:webHidden/>
+              </w:rPr>
+              <w:instrText xml:space="preserve"> PAGEREF _Toc32778118 \h </w:instrText>
+            </w:r>
+            <w:r>
+              <w:rPr>
+                <w:noProof/>
+                <w:webHidden/>
+              </w:rPr>
+            </w:r>
+            <w:r>
+              <w:rPr>
+                <w:noProof/>
+                <w:webHidden/>
+              </w:rPr>
+              <w:fldChar w:fldCharType="separate"/>
+            </w:r>
+            <w:r>
+              <w:rPr>
+                <w:noProof/>
+                <w:webHidden/>
+              </w:rPr>
+              <w:t>3</w:t>
+            </w:r>
+            <w:r>
+              <w:rPr>
+                <w:noProof/>
+                <w:webHidden/>
+              </w:rPr>
+              <w:fldChar w:fldCharType="end"/>
+            </w:r>
+          </w:hyperlink>
+        </w:p>
+        <w:p>
+          <w:pPr>
+            <w:pStyle w:val="Sommario3"/>
+            <w:tabs>
+              <w:tab w:val="left" w:pos="1320"/>
+              <w:tab w:val="right" w:leader="dot" w:pos="9628"/>
+            </w:tabs>
+            <w:rPr>
+              <w:noProof/>
+              <w:lang w:eastAsia="en-GB"/>
+            </w:rPr>
+          </w:pPr>
+          <w:hyperlink w:anchor="_Toc32778119" w:history="1">
+            <w:r>
+              <w:rPr>
+                <w:rStyle w:val="Collegamentoipertestuale"/>
+                <w:noProof/>
+              </w:rPr>
+              <w:t>1.2.3</w:t>
+            </w:r>
+            <w:r>
+              <w:rPr>
+                <w:noProof/>
+                <w:lang w:eastAsia="en-GB"/>
+              </w:rPr>
+              <w:tab/>
+            </w:r>
+            <w:r>
+              <w:rPr>
+                <w:rStyle w:val="Collegamentoipertestuale"/>
+                <w:noProof/>
+              </w:rPr>
+              <w:t>Assumptions</w:t>
+            </w:r>
+            <w:r>
+              <w:rPr>
+                <w:noProof/>
+                <w:webHidden/>
+              </w:rPr>
+              <w:tab/>
+            </w:r>
+            <w:r>
+              <w:rPr>
+                <w:noProof/>
+                <w:webHidden/>
+              </w:rPr>
+              <w:fldChar w:fldCharType="begin"/>
+            </w:r>
+            <w:r>
+              <w:rPr>
+                <w:noProof/>
+                <w:webHidden/>
+              </w:rPr>
+              <w:instrText xml:space="preserve"> PAGEREF _Toc32778119 \h </w:instrText>
+            </w:r>
+            <w:r>
+              <w:rPr>
+                <w:noProof/>
+                <w:webHidden/>
+              </w:rPr>
+            </w:r>
+            <w:r>
+              <w:rPr>
+                <w:noProof/>
+                <w:webHidden/>
+              </w:rPr>
+              <w:fldChar w:fldCharType="separate"/>
+            </w:r>
+            <w:r>
+              <w:rPr>
+                <w:noProof/>
+                <w:webHidden/>
+              </w:rPr>
+              <w:t>4</w:t>
+            </w:r>
+            <w:r>
+              <w:rPr>
+                <w:noProof/>
+                <w:webHidden/>
+              </w:rPr>
+              <w:fldChar w:fldCharType="end"/>
+            </w:r>
+          </w:hyperlink>
+        </w:p>
+        <w:p>
+          <w:pPr>
+            <w:pStyle w:val="Sommario3"/>
+            <w:tabs>
+              <w:tab w:val="left" w:pos="1320"/>
+              <w:tab w:val="right" w:leader="dot" w:pos="9628"/>
+            </w:tabs>
+            <w:rPr>
+              <w:noProof/>
+              <w:lang w:eastAsia="en-GB"/>
+            </w:rPr>
+          </w:pPr>
+          <w:hyperlink w:anchor="_Toc32778120" w:history="1">
+            <w:r>
+              <w:rPr>
+                <w:rStyle w:val="Collegamentoipertestuale"/>
+                <w:noProof/>
+              </w:rPr>
+              <w:t>1.2.4</w:t>
+            </w:r>
+            <w:r>
+              <w:rPr>
+                <w:noProof/>
+                <w:lang w:eastAsia="en-GB"/>
+              </w:rPr>
+              <w:tab/>
+            </w:r>
+            <w:r>
+              <w:rPr>
+                <w:rStyle w:val="Collegamentoipertestuale"/>
+                <w:noProof/>
+              </w:rPr>
+              <w:t>Other relevant data from RSD</w:t>
+            </w:r>
+            <w:r>
+              <w:rPr>
+                <w:noProof/>
+                <w:webHidden/>
+              </w:rPr>
+              <w:tab/>
+            </w:r>
+            <w:r>
+              <w:rPr>
+                <w:noProof/>
+                <w:webHidden/>
+              </w:rPr>
+              <w:fldChar w:fldCharType="begin"/>
+            </w:r>
+            <w:r>
+              <w:rPr>
+                <w:noProof/>
+                <w:webHidden/>
+              </w:rPr>
+              <w:instrText xml:space="preserve"> PAGEREF _Toc32778120 \h </w:instrText>
+            </w:r>
+            <w:r>
+              <w:rPr>
+                <w:noProof/>
+                <w:webHidden/>
+              </w:rPr>
+            </w:r>
+            <w:r>
+              <w:rPr>
+                <w:noProof/>
+                <w:webHidden/>
+              </w:rPr>
+              <w:fldChar w:fldCharType="separate"/>
+            </w:r>
+            <w:r>
+              <w:rPr>
+                <w:noProof/>
+                <w:webHidden/>
+              </w:rPr>
+              <w:t>4</w:t>
+            </w:r>
+            <w:r>
+              <w:rPr>
+                <w:noProof/>
+                <w:webHidden/>
+              </w:rPr>
+              <w:fldChar w:fldCharType="end"/>
+            </w:r>
+          </w:hyperlink>
+        </w:p>
+        <w:p>
+          <w:pPr>
+            <w:pStyle w:val="Sommario2"/>
+            <w:tabs>
+              <w:tab w:val="left" w:pos="880"/>
+              <w:tab w:val="right" w:leader="dot" w:pos="9628"/>
+            </w:tabs>
+            <w:rPr>
+              <w:noProof/>
+              <w:lang w:eastAsia="en-GB"/>
+            </w:rPr>
+          </w:pPr>
+          <w:hyperlink w:anchor="_Toc32778121" w:history="1">
+            <w:r>
+              <w:rPr>
+                <w:rStyle w:val="Collegamentoipertestuale"/>
+                <w:noProof/>
+              </w:rPr>
+              <w:t>1.3</w:t>
+            </w:r>
+            <w:r>
+              <w:rPr>
+                <w:noProof/>
+                <w:lang w:eastAsia="en-GB"/>
+              </w:rPr>
+              <w:tab/>
+            </w:r>
+            <w:r>
+              <w:rPr>
+                <w:rStyle w:val="Collegamentoipertestuale"/>
+                <w:noProof/>
+              </w:rPr>
+              <w:t>Definitions</w:t>
+            </w:r>
+            <w:r>
+              <w:rPr>
+                <w:noProof/>
+                <w:webHidden/>
+              </w:rPr>
+              <w:tab/>
+            </w:r>
+            <w:r>
+              <w:rPr>
+                <w:noProof/>
+                <w:webHidden/>
+              </w:rPr>
+              <w:fldChar w:fldCharType="begin"/>
+            </w:r>
+            <w:r>
+              <w:rPr>
+                <w:noProof/>
+                <w:webHidden/>
+              </w:rPr>
+              <w:instrText xml:space="preserve"> PAGEREF _Toc32778121 \h </w:instrText>
+            </w:r>
+            <w:r>
+              <w:rPr>
+                <w:noProof/>
+                <w:webHidden/>
+              </w:rPr>
+            </w:r>
+            <w:r>
+              <w:rPr>
+                <w:noProof/>
+                <w:webHidden/>
+              </w:rPr>
+              <w:fldChar w:fldCharType="separate"/>
+            </w:r>
+            <w:r>
+              <w:rPr>
+                <w:noProof/>
+                <w:webHidden/>
+              </w:rPr>
+              <w:t>4</w:t>
+            </w:r>
+            <w:r>
+              <w:rPr>
+                <w:noProof/>
+                <w:webHidden/>
+              </w:rPr>
+              <w:fldChar w:fldCharType="end"/>
+            </w:r>
+          </w:hyperlink>
+        </w:p>
+        <w:p>
+          <w:pPr>
+            <w:pStyle w:val="Sommario2"/>
+            <w:tabs>
+              <w:tab w:val="left" w:pos="880"/>
+              <w:tab w:val="right" w:leader="dot" w:pos="9628"/>
+            </w:tabs>
+            <w:rPr>
+              <w:noProof/>
+              <w:lang w:eastAsia="en-GB"/>
+            </w:rPr>
+          </w:pPr>
+          <w:hyperlink w:anchor="_Toc32778122" w:history="1">
+            <w:r>
+              <w:rPr>
+                <w:rStyle w:val="Collegamentoipertestuale"/>
+                <w:noProof/>
+              </w:rPr>
+              <w:t>1.4</w:t>
+            </w:r>
+            <w:r>
+              <w:rPr>
+                <w:noProof/>
+                <w:lang w:eastAsia="en-GB"/>
+              </w:rPr>
+              <w:tab/>
+            </w:r>
+            <w:r>
+              <w:rPr>
+                <w:rStyle w:val="Collegamentoipertestuale"/>
+                <w:noProof/>
+              </w:rPr>
+              <w:t>Acronyms and abbreviations</w:t>
+            </w:r>
+            <w:r>
+              <w:rPr>
+                <w:noProof/>
+                <w:webHidden/>
+              </w:rPr>
+              <w:tab/>
+            </w:r>
+            <w:r>
+              <w:rPr>
+                <w:noProof/>
+                <w:webHidden/>
+              </w:rPr>
+              <w:fldChar w:fldCharType="begin"/>
+            </w:r>
+            <w:r>
+              <w:rPr>
+                <w:noProof/>
+                <w:webHidden/>
+              </w:rPr>
+              <w:instrText xml:space="preserve"> PAGEREF _Toc32778122 \h </w:instrText>
+            </w:r>
+            <w:r>
+              <w:rPr>
+                <w:noProof/>
+                <w:webHidden/>
+              </w:rPr>
+            </w:r>
+            <w:r>
+              <w:rPr>
+                <w:noProof/>
+                <w:webHidden/>
+              </w:rPr>
+              <w:fldChar w:fldCharType="separate"/>
+            </w:r>
+            <w:r>
+              <w:rPr>
+                <w:noProof/>
+                <w:webHidden/>
+              </w:rPr>
+              <w:t>4</w:t>
+            </w:r>
+            <w:r>
+              <w:rPr>
+                <w:noProof/>
+                <w:webHidden/>
+              </w:rPr>
+              <w:fldChar w:fldCharType="end"/>
+            </w:r>
+          </w:hyperlink>
+        </w:p>
+        <w:p>
+          <w:pPr>
+            <w:pStyle w:val="Sommario2"/>
+            <w:tabs>
+              <w:tab w:val="left" w:pos="880"/>
+              <w:tab w:val="right" w:leader="dot" w:pos="9628"/>
+            </w:tabs>
+            <w:rPr>
+              <w:noProof/>
+              <w:lang w:eastAsia="en-GB"/>
+            </w:rPr>
+          </w:pPr>
+          <w:hyperlink w:anchor="_Toc32778123" w:history="1">
+            <w:r>
+              <w:rPr>
+                <w:rStyle w:val="Collegamentoipertestuale"/>
+                <w:noProof/>
+              </w:rPr>
+              <w:t>1.5</w:t>
+            </w:r>
+            <w:r>
+              <w:rPr>
+                <w:noProof/>
+                <w:lang w:eastAsia="en-GB"/>
+              </w:rPr>
+              <w:tab/>
+            </w:r>
+            <w:r>
+              <w:rPr>
+                <w:rStyle w:val="Collegamentoipertestuale"/>
+                <w:noProof/>
+              </w:rPr>
+              <w:t>Revision history</w:t>
+            </w:r>
+            <w:r>
+              <w:rPr>
+                <w:noProof/>
+                <w:webHidden/>
+              </w:rPr>
+              <w:tab/>
+            </w:r>
+            <w:r>
+              <w:rPr>
+                <w:noProof/>
+                <w:webHidden/>
+              </w:rPr>
+              <w:fldChar w:fldCharType="begin"/>
+            </w:r>
+            <w:r>
+              <w:rPr>
+                <w:noProof/>
+                <w:webHidden/>
+              </w:rPr>
+              <w:instrText xml:space="preserve"> PAGEREF _Toc32778123 \h </w:instrText>
+            </w:r>
+            <w:r>
+              <w:rPr>
+                <w:noProof/>
+                <w:webHidden/>
+              </w:rPr>
+            </w:r>
+            <w:r>
+              <w:rPr>
+                <w:noProof/>
+                <w:webHidden/>
+              </w:rPr>
+              <w:fldChar w:fldCharType="separate"/>
+            </w:r>
+            <w:r>
+              <w:rPr>
+                <w:noProof/>
+                <w:webHidden/>
+              </w:rPr>
+              <w:t>4</w:t>
             </w:r>
             <w:r>
               <w:rPr>
@@ -450,19 +1213,105 @@
             </w:tabs>
             <w:rPr>
               <w:noProof/>
+              <w:lang w:eastAsia="en-GB"/>
             </w:rPr>
           </w:pPr>
-          <w:hyperlink w:anchor="_Toc32695936" w:history="1">
+          <w:hyperlink w:anchor="_Toc32778124" w:history="1">
             <w:r>
               <w:rPr>
                 <w:rStyle w:val="Collegamentoipertestuale"/>
                 <w:noProof/>
               </w:rPr>
+              <w:t>2</w:t>
+            </w:r>
+            <w:r>
+              <w:rPr>
+                <w:noProof/>
+                <w:lang w:eastAsia="en-GB"/>
+              </w:rPr>
+              <w:tab/>
+            </w:r>
+            <w:r>
+              <w:rPr>
+                <w:rStyle w:val="Collegamentoipertestuale"/>
+                <w:noProof/>
+              </w:rPr>
+              <w:t>References</w:t>
+            </w:r>
+            <w:r>
+              <w:rPr>
+                <w:noProof/>
+                <w:webHidden/>
+              </w:rPr>
+              <w:tab/>
+            </w:r>
+            <w:r>
+              <w:rPr>
+                <w:noProof/>
+                <w:webHidden/>
+              </w:rPr>
+              <w:fldChar w:fldCharType="begin"/>
+            </w:r>
+            <w:r>
+              <w:rPr>
+                <w:noProof/>
+                <w:webHidden/>
+              </w:rPr>
+              <w:instrText xml:space="preserve"> PAGEREF _Toc32778124 \h </w:instrText>
+            </w:r>
+            <w:r>
+              <w:rPr>
+                <w:noProof/>
+                <w:webHidden/>
+              </w:rPr>
+            </w:r>
+            <w:r>
+              <w:rPr>
+                <w:noProof/>
+                <w:webHidden/>
+              </w:rPr>
+              <w:fldChar w:fldCharType="separate"/>
+            </w:r>
+            <w:r>
+              <w:rPr>
+                <w:noProof/>
+                <w:webHidden/>
+              </w:rPr>
+              <w:t>5</w:t>
+            </w:r>
+            <w:r>
+              <w:rPr>
+                <w:noProof/>
+                <w:webHidden/>
+              </w:rPr>
+              <w:fldChar w:fldCharType="end"/>
+            </w:r>
+          </w:hyperlink>
+        </w:p>
+        <w:p>
+          <w:pPr>
+            <w:pStyle w:val="Sommario1"/>
+            <w:tabs>
+              <w:tab w:val="left" w:pos="440"/>
+              <w:tab w:val="right" w:leader="dot" w:pos="9628"/>
+            </w:tabs>
+            <w:rPr>
+              <w:noProof/>
+              <w:lang w:eastAsia="en-GB"/>
+            </w:rPr>
+          </w:pPr>
+          <w:hyperlink w:anchor="_Toc32778125" w:history="1">
+            <w:r>
+              <w:rPr>
+                <w:rStyle w:val="Collegamentoipertestuale"/>
+                <w:noProof/>
+              </w:rPr>
               <w:t>3</w:t>
             </w:r>
             <w:r>
               <w:rPr>
                 <w:noProof/>
+                <w:lang w:eastAsia="en-GB"/>
               </w:rPr>
               <w:tab/>
             </w:r>
@@ -471,7 +1320,7 @@
                 <w:rStyle w:val="Collegamentoipertestuale"/>
                 <w:noProof/>
               </w:rPr>
-              <w:t>Composition</w:t>
+              <w:t>Context</w:t>
             </w:r>
             <w:r>
               <w:rPr>
@@ -492,7 +1341,7 @@
                 <w:noProof/>
                 <w:webHidden/>
               </w:rPr>
-              <w:instrText xml:space="preserve"> PAGEREF _Toc32695936 \h </w:instrText>
+              <w:instrText xml:space="preserve"> PAGEREF _Toc32778125 \h </w:instrText>
             </w:r>
             <w:r>
               <w:rPr>
@@ -512,7 +1361,7 @@
                 <w:noProof/>
                 <w:webHidden/>
               </w:rPr>
-              <w:t>2</w:t>
+              <w:t>6</w:t>
             </w:r>
             <w:r>
               <w:rPr>
@@ -532,9 +1381,10 @@
             </w:tabs>
             <w:rPr>
               <w:noProof/>
+              <w:lang w:eastAsia="en-GB"/>
             </w:rPr>
           </w:pPr>
-          <w:hyperlink w:anchor="_Toc32695937" w:history="1">
+          <w:hyperlink w:anchor="_Toc32778126" w:history="1">
             <w:r>
               <w:rPr>
                 <w:rStyle w:val="Collegamentoipertestuale"/>
@@ -545,6 +1395,7 @@
             <w:r>
               <w:rPr>
                 <w:noProof/>
+                <w:lang w:eastAsia="en-GB"/>
               </w:rPr>
               <w:tab/>
             </w:r>
@@ -553,7 +1404,7 @@
                 <w:rStyle w:val="Collegamentoipertestuale"/>
                 <w:noProof/>
               </w:rPr>
-              <w:t>Functional decomposition</w:t>
+              <w:t>Use case</w:t>
             </w:r>
             <w:r>
               <w:rPr>
@@ -574,7 +1425,7 @@
                 <w:noProof/>
                 <w:webHidden/>
               </w:rPr>
-              <w:instrText xml:space="preserve"> PAGEREF _Toc32695937 \h </w:instrText>
+              <w:instrText xml:space="preserve"> PAGEREF _Toc32778126 \h </w:instrText>
             </w:r>
             <w:r>
               <w:rPr>
@@ -594,7 +1445,91 @@
                 <w:noProof/>
                 <w:webHidden/>
               </w:rPr>
-              <w:t>2</w:t>
+              <w:t>6</w:t>
+            </w:r>
+            <w:r>
+              <w:rPr>
+                <w:noProof/>
+                <w:webHidden/>
+              </w:rPr>
+              <w:fldChar w:fldCharType="end"/>
+            </w:r>
+          </w:hyperlink>
+        </w:p>
+        <w:p>
+          <w:pPr>
+            <w:pStyle w:val="Sommario1"/>
+            <w:tabs>
+              <w:tab w:val="left" w:pos="440"/>
+              <w:tab w:val="right" w:leader="dot" w:pos="9628"/>
+            </w:tabs>
+            <w:rPr>
+              <w:noProof/>
+              <w:lang w:eastAsia="en-GB"/>
+            </w:rPr>
+          </w:pPr>
+          <w:hyperlink w:anchor="_Toc32778127" w:history="1">
+            <w:r>
+              <w:rPr>
+                <w:rStyle w:val="Collegamentoipertestuale"/>
+                <w:noProof/>
+              </w:rPr>
+              <w:t>4</w:t>
+            </w:r>
+            <w:r>
+              <w:rPr>
+                <w:noProof/>
+                <w:lang w:eastAsia="en-GB"/>
+              </w:rPr>
+              <w:tab/>
+            </w:r>
+            <w:r>
+              <w:rPr>
+                <w:rStyle w:val="Collegamentoipertestuale"/>
+                <w:noProof/>
+              </w:rPr>
+              <w:t>Composition</w:t>
+            </w:r>
+            <w:r>
+              <w:rPr>
+                <w:noProof/>
+                <w:webHidden/>
+              </w:rPr>
+              <w:tab/>
+            </w:r>
+            <w:r>
+              <w:rPr>
+                <w:noProof/>
+                <w:webHidden/>
+              </w:rPr>
+              <w:fldChar w:fldCharType="begin"/>
+            </w:r>
+            <w:r>
+              <w:rPr>
+                <w:noProof/>
+                <w:webHidden/>
+              </w:rPr>
+              <w:instrText xml:space="preserve"> PAGEREF _Toc32778127 \h </w:instrText>
+            </w:r>
+            <w:r>
+              <w:rPr>
+                <w:noProof/>
+                <w:webHidden/>
+              </w:rPr>
+            </w:r>
+            <w:r>
+              <w:rPr>
+                <w:noProof/>
+                <w:webHidden/>
+              </w:rPr>
+              <w:fldChar w:fldCharType="separate"/>
+            </w:r>
+            <w:r>
+              <w:rPr>
+                <w:noProof/>
+                <w:webHidden/>
+              </w:rPr>
+              <w:t>7</w:t>
             </w:r>
             <w:r>
               <w:rPr>
@@ -614,19 +1549,21 @@
             </w:tabs>
             <w:rPr>
               <w:noProof/>
+              <w:lang w:eastAsia="en-GB"/>
             </w:rPr>
           </w:pPr>
-          <w:hyperlink w:anchor="_Toc32695938" w:history="1">
+          <w:hyperlink w:anchor="_Toc32778128" w:history="1">
             <w:r>
               <w:rPr>
                 <w:rStyle w:val="Collegamentoipertestuale"/>
                 <w:noProof/>
               </w:rPr>
-              <w:t>3.2</w:t>
-            </w:r>
-            <w:r>
-              <w:rPr>
-                <w:noProof/>
+              <w:t>4.1</w:t>
+            </w:r>
+            <w:r>
+              <w:rPr>
+                <w:noProof/>
+                <w:lang w:eastAsia="en-GB"/>
               </w:rPr>
               <w:tab/>
             </w:r>
@@ -635,6 +1572,90 @@
                 <w:rStyle w:val="Collegamentoipertestuale"/>
                 <w:noProof/>
               </w:rPr>
+              <w:t>Functional decomposition</w:t>
+            </w:r>
+            <w:r>
+              <w:rPr>
+                <w:noProof/>
+                <w:webHidden/>
+              </w:rPr>
+              <w:tab/>
+            </w:r>
+            <w:r>
+              <w:rPr>
+                <w:noProof/>
+                <w:webHidden/>
+              </w:rPr>
+              <w:fldChar w:fldCharType="begin"/>
+            </w:r>
+            <w:r>
+              <w:rPr>
+                <w:noProof/>
+                <w:webHidden/>
+              </w:rPr>
+              <w:instrText xml:space="preserve"> PAGEREF _Toc32778128 \h </w:instrText>
+            </w:r>
+            <w:r>
+              <w:rPr>
+                <w:noProof/>
+                <w:webHidden/>
+              </w:rPr>
+            </w:r>
+            <w:r>
+              <w:rPr>
+                <w:noProof/>
+                <w:webHidden/>
+              </w:rPr>
+              <w:fldChar w:fldCharType="separate"/>
+            </w:r>
+            <w:r>
+              <w:rPr>
+                <w:noProof/>
+                <w:webHidden/>
+              </w:rPr>
+              <w:t>7</w:t>
+            </w:r>
+            <w:r>
+              <w:rPr>
+                <w:noProof/>
+                <w:webHidden/>
+              </w:rPr>
+              <w:fldChar w:fldCharType="end"/>
+            </w:r>
+          </w:hyperlink>
+        </w:p>
+        <w:p>
+          <w:pPr>
+            <w:pStyle w:val="Sommario2"/>
+            <w:tabs>
+              <w:tab w:val="left" w:pos="880"/>
+              <w:tab w:val="right" w:leader="dot" w:pos="9628"/>
+            </w:tabs>
+            <w:rPr>
+              <w:noProof/>
+              <w:lang w:eastAsia="en-GB"/>
+            </w:rPr>
+          </w:pPr>
+          <w:hyperlink w:anchor="_Toc32778129" w:history="1">
+            <w:r>
+              <w:rPr>
+                <w:rStyle w:val="Collegamentoipertestuale"/>
+                <w:noProof/>
+              </w:rPr>
+              <w:t>4.2</w:t>
+            </w:r>
+            <w:r>
+              <w:rPr>
+                <w:noProof/>
+                <w:lang w:eastAsia="en-GB"/>
+              </w:rPr>
+              <w:tab/>
+            </w:r>
+            <w:r>
+              <w:rPr>
+                <w:rStyle w:val="Collegamentoipertestuale"/>
+                <w:noProof/>
+              </w:rPr>
               <w:t>Run time decomposition</w:t>
             </w:r>
             <w:r>
@@ -656,7 +1677,7 @@
                 <w:noProof/>
                 <w:webHidden/>
               </w:rPr>
-              <w:instrText xml:space="preserve"> PAGEREF _Toc32695938 \h </w:instrText>
+              <w:instrText xml:space="preserve"> PAGEREF _Toc32778129 \h </w:instrText>
             </w:r>
             <w:r>
               <w:rPr>
@@ -676,7 +1697,7 @@
                 <w:noProof/>
                 <w:webHidden/>
               </w:rPr>
-              <w:t>2</w:t>
+              <w:t>7</w:t>
             </w:r>
             <w:r>
               <w:rPr>
@@ -696,19 +1717,21 @@
             </w:tabs>
             <w:rPr>
               <w:noProof/>
+              <w:lang w:eastAsia="en-GB"/>
             </w:rPr>
           </w:pPr>
-          <w:hyperlink w:anchor="_Toc32695939" w:history="1">
+          <w:hyperlink w:anchor="_Toc32778130" w:history="1">
             <w:r>
               <w:rPr>
                 <w:rStyle w:val="Collegamentoipertestuale"/>
                 <w:noProof/>
               </w:rPr>
-              <w:t>4</w:t>
-            </w:r>
-            <w:r>
-              <w:rPr>
-                <w:noProof/>
+              <w:t>5</w:t>
+            </w:r>
+            <w:r>
+              <w:rPr>
+                <w:noProof/>
+                <w:lang w:eastAsia="en-GB"/>
               </w:rPr>
               <w:tab/>
             </w:r>
@@ -738,7 +1761,7 @@
                 <w:noProof/>
                 <w:webHidden/>
               </w:rPr>
-              <w:instrText xml:space="preserve"> PAGEREF _Toc32695939 \h </w:instrText>
+              <w:instrText xml:space="preserve"> PAGEREF _Toc32778130 \h </w:instrText>
             </w:r>
             <w:r>
               <w:rPr>
@@ -758,7 +1781,7 @@
                 <w:noProof/>
                 <w:webHidden/>
               </w:rPr>
-              <w:t>2</w:t>
+              <w:t>7</w:t>
             </w:r>
             <w:r>
               <w:rPr>
@@ -778,19 +1801,21 @@
             </w:tabs>
             <w:rPr>
               <w:noProof/>
+              <w:lang w:eastAsia="en-GB"/>
             </w:rPr>
           </w:pPr>
-          <w:hyperlink w:anchor="_Toc32695940" w:history="1">
+          <w:hyperlink w:anchor="_Toc32778131" w:history="1">
             <w:r>
               <w:rPr>
                 <w:rStyle w:val="Collegamentoipertestuale"/>
                 <w:noProof/>
               </w:rPr>
-              <w:t>5</w:t>
-            </w:r>
-            <w:r>
-              <w:rPr>
-                <w:noProof/>
+              <w:t>6</w:t>
+            </w:r>
+            <w:r>
+              <w:rPr>
+                <w:noProof/>
+                <w:lang w:eastAsia="en-GB"/>
               </w:rPr>
               <w:tab/>
             </w:r>
@@ -799,7 +1824,7 @@
                 <w:rStyle w:val="Collegamentoipertestuale"/>
                 <w:noProof/>
               </w:rPr>
-              <w:t>Dependency</w:t>
+              <w:t>Patterns</w:t>
             </w:r>
             <w:r>
               <w:rPr>
@@ -820,7 +1845,7 @@
                 <w:noProof/>
                 <w:webHidden/>
               </w:rPr>
-              <w:instrText xml:space="preserve"> PAGEREF _Toc32695940 \h </w:instrText>
+              <w:instrText xml:space="preserve"> PAGEREF _Toc32778131 \h </w:instrText>
             </w:r>
             <w:r>
               <w:rPr>
@@ -840,7 +1865,7 @@
                 <w:noProof/>
                 <w:webHidden/>
               </w:rPr>
-              <w:t>2</w:t>
+              <w:t>7</w:t>
             </w:r>
             <w:r>
               <w:rPr>
@@ -860,19 +1885,21 @@
             </w:tabs>
             <w:rPr>
               <w:noProof/>
+              <w:lang w:eastAsia="en-GB"/>
             </w:rPr>
           </w:pPr>
-          <w:hyperlink w:anchor="_Toc32695941" w:history="1">
+          <w:hyperlink w:anchor="_Toc32778132" w:history="1">
             <w:r>
               <w:rPr>
                 <w:rStyle w:val="Collegamentoipertestuale"/>
                 <w:noProof/>
               </w:rPr>
-              <w:t>6</w:t>
-            </w:r>
-            <w:r>
-              <w:rPr>
-                <w:noProof/>
+              <w:t>7</w:t>
+            </w:r>
+            <w:r>
+              <w:rPr>
+                <w:noProof/>
+                <w:lang w:eastAsia="en-GB"/>
               </w:rPr>
               <w:tab/>
             </w:r>
@@ -881,7 +1908,7 @@
                 <w:rStyle w:val="Collegamentoipertestuale"/>
                 <w:noProof/>
               </w:rPr>
-              <w:t>Information</w:t>
+              <w:t>Interactions</w:t>
             </w:r>
             <w:r>
               <w:rPr>
@@ -902,7 +1929,7 @@
                 <w:noProof/>
                 <w:webHidden/>
               </w:rPr>
-              <w:instrText xml:space="preserve"> PAGEREF _Toc32695941 \h </w:instrText>
+              <w:instrText xml:space="preserve"> PAGEREF _Toc32778132 \h </w:instrText>
             </w:r>
             <w:r>
               <w:rPr>
@@ -922,171 +1949,7 @@
                 <w:noProof/>
                 <w:webHidden/>
               </w:rPr>
-              <w:t>2</w:t>
-            </w:r>
-            <w:r>
-              <w:rPr>
-                <w:noProof/>
-                <w:webHidden/>
-              </w:rPr>
-              <w:fldChar w:fldCharType="end"/>
-            </w:r>
-          </w:hyperlink>
-        </w:p>
-        <w:p>
-          <w:pPr>
-            <w:pStyle w:val="Sommario2"/>
-            <w:tabs>
-              <w:tab w:val="left" w:pos="880"/>
-              <w:tab w:val="right" w:leader="dot" w:pos="9628"/>
-            </w:tabs>
-            <w:rPr>
-              <w:noProof/>
-            </w:rPr>
-          </w:pPr>
-          <w:hyperlink w:anchor="_Toc32695942" w:history="1">
-            <w:r>
-              <w:rPr>
-                <w:rStyle w:val="Collegamentoipertestuale"/>
-                <w:noProof/>
-              </w:rPr>
-              <w:t>6.1</w:t>
-            </w:r>
-            <w:r>
-              <w:rPr>
-                <w:noProof/>
-              </w:rPr>
-              <w:tab/>
-            </w:r>
-            <w:r>
-              <w:rPr>
-                <w:rStyle w:val="Collegamentoipertestuale"/>
-                <w:noProof/>
-              </w:rPr>
-              <w:t>Data distribution overlay</w:t>
-            </w:r>
-            <w:r>
-              <w:rPr>
-                <w:noProof/>
-                <w:webHidden/>
-              </w:rPr>
-              <w:tab/>
-            </w:r>
-            <w:r>
-              <w:rPr>
-                <w:noProof/>
-                <w:webHidden/>
-              </w:rPr>
-              <w:fldChar w:fldCharType="begin"/>
-            </w:r>
-            <w:r>
-              <w:rPr>
-                <w:noProof/>
-                <w:webHidden/>
-              </w:rPr>
-              <w:instrText xml:space="preserve"> PAGEREF _Toc32695942 \h </w:instrText>
-            </w:r>
-            <w:r>
-              <w:rPr>
-                <w:noProof/>
-                <w:webHidden/>
-              </w:rPr>
-            </w:r>
-            <w:r>
-              <w:rPr>
-                <w:noProof/>
-                <w:webHidden/>
-              </w:rPr>
-              <w:fldChar w:fldCharType="separate"/>
-            </w:r>
-            <w:r>
-              <w:rPr>
-                <w:noProof/>
-                <w:webHidden/>
-              </w:rPr>
-              <w:t>2</w:t>
-            </w:r>
-            <w:r>
-              <w:rPr>
-                <w:noProof/>
-                <w:webHidden/>
-              </w:rPr>
-              <w:fldChar w:fldCharType="end"/>
-            </w:r>
-          </w:hyperlink>
-        </w:p>
-        <w:p>
-          <w:pPr>
-            <w:pStyle w:val="Sommario2"/>
-            <w:tabs>
-              <w:tab w:val="left" w:pos="880"/>
-              <w:tab w:val="right" w:leader="dot" w:pos="9628"/>
-            </w:tabs>
-            <w:rPr>
-              <w:noProof/>
-            </w:rPr>
-          </w:pPr>
-          <w:hyperlink w:anchor="_Toc32695943" w:history="1">
-            <w:r>
-              <w:rPr>
-                <w:rStyle w:val="Collegamentoipertestuale"/>
-                <w:noProof/>
-              </w:rPr>
-              <w:t>6.2</w:t>
-            </w:r>
-            <w:r>
-              <w:rPr>
-                <w:noProof/>
-              </w:rPr>
-              <w:tab/>
-            </w:r>
-            <w:r>
-              <w:rPr>
-                <w:rStyle w:val="Collegamentoipertestuale"/>
-                <w:noProof/>
-              </w:rPr>
-              <w:t>Physical volumetric overlay</w:t>
-            </w:r>
-            <w:r>
-              <w:rPr>
-                <w:noProof/>
-                <w:webHidden/>
-              </w:rPr>
-              <w:tab/>
-            </w:r>
-            <w:r>
-              <w:rPr>
-                <w:noProof/>
-                <w:webHidden/>
-              </w:rPr>
-              <w:fldChar w:fldCharType="begin"/>
-            </w:r>
-            <w:r>
-              <w:rPr>
-                <w:noProof/>
-                <w:webHidden/>
-              </w:rPr>
-              <w:instrText xml:space="preserve"> PAGEREF _Toc32695943 \h </w:instrText>
-            </w:r>
-            <w:r>
-              <w:rPr>
-                <w:noProof/>
-                <w:webHidden/>
-              </w:rPr>
-            </w:r>
-            <w:r>
-              <w:rPr>
-                <w:noProof/>
-                <w:webHidden/>
-              </w:rPr>
-              <w:fldChar w:fldCharType="separate"/>
-            </w:r>
-            <w:r>
-              <w:rPr>
-                <w:noProof/>
-                <w:webHidden/>
-              </w:rPr>
-              <w:t>2</w:t>
+              <w:t>7</w:t>
             </w:r>
             <w:r>
               <w:rPr>
@@ -1106,69 +1969,71 @@
             </w:tabs>
             <w:rPr>
               <w:noProof/>
+              <w:lang w:eastAsia="en-GB"/>
             </w:rPr>
           </w:pPr>
-          <w:hyperlink w:anchor="_Toc32695944" w:history="1">
+          <w:hyperlink w:anchor="_Toc32778133" w:history="1">
             <w:r>
               <w:rPr>
                 <w:rStyle w:val="Collegamentoipertestuale"/>
                 <w:noProof/>
               </w:rPr>
+              <w:t>8</w:t>
+            </w:r>
+            <w:r>
+              <w:rPr>
+                <w:noProof/>
+                <w:lang w:eastAsia="en-GB"/>
+              </w:rPr>
+              <w:tab/>
+            </w:r>
+            <w:r>
+              <w:rPr>
+                <w:rStyle w:val="Collegamentoipertestuale"/>
+                <w:noProof/>
+              </w:rPr>
+              <w:t>State dynamics</w:t>
+            </w:r>
+            <w:r>
+              <w:rPr>
+                <w:noProof/>
+                <w:webHidden/>
+              </w:rPr>
+              <w:tab/>
+            </w:r>
+            <w:r>
+              <w:rPr>
+                <w:noProof/>
+                <w:webHidden/>
+              </w:rPr>
+              <w:fldChar w:fldCharType="begin"/>
+            </w:r>
+            <w:r>
+              <w:rPr>
+                <w:noProof/>
+                <w:webHidden/>
+              </w:rPr>
+              <w:instrText xml:space="preserve"> PAGEREF _Toc32778133 \h </w:instrText>
+            </w:r>
+            <w:r>
+              <w:rPr>
+                <w:noProof/>
+                <w:webHidden/>
+              </w:rPr>
+            </w:r>
+            <w:r>
+              <w:rPr>
+                <w:noProof/>
+                <w:webHidden/>
+              </w:rPr>
+              <w:fldChar w:fldCharType="separate"/>
+            </w:r>
+            <w:r>
+              <w:rPr>
+                <w:noProof/>
+                <w:webHidden/>
+              </w:rPr>
               <w:t>7</w:t>
-            </w:r>
-            <w:r>
-              <w:rPr>
-                <w:noProof/>
-              </w:rPr>
-              <w:tab/>
-            </w:r>
-            <w:r>
-              <w:rPr>
-                <w:rStyle w:val="Collegamentoipertestuale"/>
-                <w:noProof/>
-              </w:rPr>
-              <w:t>Patterns</w:t>
-            </w:r>
-            <w:r>
-              <w:rPr>
-                <w:noProof/>
-                <w:webHidden/>
-              </w:rPr>
-              <w:tab/>
-            </w:r>
-            <w:r>
-              <w:rPr>
-                <w:noProof/>
-                <w:webHidden/>
-              </w:rPr>
-              <w:fldChar w:fldCharType="begin"/>
-            </w:r>
-            <w:r>
-              <w:rPr>
-                <w:noProof/>
-                <w:webHidden/>
-              </w:rPr>
-              <w:instrText xml:space="preserve"> PAGEREF _Toc32695944 \h </w:instrText>
-            </w:r>
-            <w:r>
-              <w:rPr>
-                <w:noProof/>
-                <w:webHidden/>
-              </w:rPr>
-            </w:r>
-            <w:r>
-              <w:rPr>
-                <w:noProof/>
-                <w:webHidden/>
-              </w:rPr>
-              <w:fldChar w:fldCharType="separate"/>
-            </w:r>
-            <w:r>
-              <w:rPr>
-                <w:noProof/>
-                <w:webHidden/>
-              </w:rPr>
-              <w:t>2</w:t>
             </w:r>
             <w:r>
               <w:rPr>
@@ -1188,19 +2053,21 @@
             </w:tabs>
             <w:rPr>
               <w:noProof/>
+              <w:lang w:eastAsia="en-GB"/>
             </w:rPr>
           </w:pPr>
-          <w:hyperlink w:anchor="_Toc32695945" w:history="1">
+          <w:hyperlink w:anchor="_Toc32778134" w:history="1">
             <w:r>
               <w:rPr>
                 <w:rStyle w:val="Collegamentoipertestuale"/>
                 <w:noProof/>
               </w:rPr>
-              <w:t>8</w:t>
-            </w:r>
-            <w:r>
-              <w:rPr>
-                <w:noProof/>
+              <w:t>9</w:t>
+            </w:r>
+            <w:r>
+              <w:rPr>
+                <w:noProof/>
+                <w:lang w:eastAsia="en-GB"/>
               </w:rPr>
               <w:tab/>
             </w:r>
@@ -1209,7 +2076,7 @@
                 <w:rStyle w:val="Collegamentoipertestuale"/>
                 <w:noProof/>
               </w:rPr>
-              <w:t>Interface</w:t>
+              <w:t>Algorithm</w:t>
             </w:r>
             <w:r>
               <w:rPr>
@@ -1230,7 +2097,7 @@
                 <w:noProof/>
                 <w:webHidden/>
               </w:rPr>
-              <w:instrText xml:space="preserve"> PAGEREF _Toc32695945 \h </w:instrText>
+              <w:instrText xml:space="preserve"> PAGEREF _Toc32778134 \h </w:instrText>
             </w:r>
             <w:r>
               <w:rPr>
@@ -1250,89 +2117,7 @@
                 <w:noProof/>
                 <w:webHidden/>
               </w:rPr>
-              <w:t>2</w:t>
-            </w:r>
-            <w:r>
-              <w:rPr>
-                <w:noProof/>
-                <w:webHidden/>
-              </w:rPr>
-              <w:fldChar w:fldCharType="end"/>
-            </w:r>
-          </w:hyperlink>
-        </w:p>
-        <w:p>
-          <w:pPr>
-            <w:pStyle w:val="Sommario1"/>
-            <w:tabs>
-              <w:tab w:val="left" w:pos="440"/>
-              <w:tab w:val="right" w:leader="dot" w:pos="9628"/>
-            </w:tabs>
-            <w:rPr>
-              <w:noProof/>
-            </w:rPr>
-          </w:pPr>
-          <w:hyperlink w:anchor="_Toc32695946" w:history="1">
-            <w:r>
-              <w:rPr>
-                <w:rStyle w:val="Collegamentoipertestuale"/>
-                <w:noProof/>
-              </w:rPr>
-              <w:t>9</w:t>
-            </w:r>
-            <w:r>
-              <w:rPr>
-                <w:noProof/>
-              </w:rPr>
-              <w:tab/>
-            </w:r>
-            <w:r>
-              <w:rPr>
-                <w:rStyle w:val="Collegamentoipertestuale"/>
-                <w:noProof/>
-              </w:rPr>
-              <w:t>Structure</w:t>
-            </w:r>
-            <w:r>
-              <w:rPr>
-                <w:noProof/>
-                <w:webHidden/>
-              </w:rPr>
-              <w:tab/>
-            </w:r>
-            <w:r>
-              <w:rPr>
-                <w:noProof/>
-                <w:webHidden/>
-              </w:rPr>
-              <w:fldChar w:fldCharType="begin"/>
-            </w:r>
-            <w:r>
-              <w:rPr>
-                <w:noProof/>
-                <w:webHidden/>
-              </w:rPr>
-              <w:instrText xml:space="preserve"> PAGEREF _Toc32695946 \h </w:instrText>
-            </w:r>
-            <w:r>
-              <w:rPr>
-                <w:noProof/>
-                <w:webHidden/>
-              </w:rPr>
-            </w:r>
-            <w:r>
-              <w:rPr>
-                <w:noProof/>
-                <w:webHidden/>
-              </w:rPr>
-              <w:fldChar w:fldCharType="separate"/>
-            </w:r>
-            <w:r>
-              <w:rPr>
-                <w:noProof/>
-                <w:webHidden/>
-              </w:rPr>
-              <w:t>3</w:t>
+              <w:t>7</w:t>
             </w:r>
             <w:r>
               <w:rPr>
@@ -1352,9 +2137,10 @@
             </w:tabs>
             <w:rPr>
               <w:noProof/>
+              <w:lang w:eastAsia="en-GB"/>
             </w:rPr>
           </w:pPr>
-          <w:hyperlink w:anchor="_Toc32695947" w:history="1">
+          <w:hyperlink w:anchor="_Toc32778135" w:history="1">
             <w:r>
               <w:rPr>
                 <w:rStyle w:val="Collegamentoipertestuale"/>
@@ -1365,6 +2151,7 @@
             <w:r>
               <w:rPr>
                 <w:noProof/>
+                <w:lang w:eastAsia="en-GB"/>
               </w:rPr>
               <w:tab/>
             </w:r>
@@ -1373,7 +2160,7 @@
                 <w:rStyle w:val="Collegamentoipertestuale"/>
                 <w:noProof/>
               </w:rPr>
-              <w:t>Interactions</w:t>
+              <w:t>Resources</w:t>
             </w:r>
             <w:r>
               <w:rPr>
@@ -1394,7 +2181,7 @@
                 <w:noProof/>
                 <w:webHidden/>
               </w:rPr>
-              <w:instrText xml:space="preserve"> PAGEREF _Toc32695947 \h </w:instrText>
+              <w:instrText xml:space="preserve"> PAGEREF _Toc32778135 \h </w:instrText>
             </w:r>
             <w:r>
               <w:rPr>
@@ -1414,7 +2201,7 @@
                 <w:noProof/>
                 <w:webHidden/>
               </w:rPr>
-              <w:t>3</w:t>
+              <w:t>7</w:t>
             </w:r>
             <w:r>
               <w:rPr>
@@ -1434,9 +2221,10 @@
             </w:tabs>
             <w:rPr>
               <w:noProof/>
+              <w:lang w:eastAsia="en-GB"/>
             </w:rPr>
           </w:pPr>
-          <w:hyperlink w:anchor="_Toc32695948" w:history="1">
+          <w:hyperlink w:anchor="_Toc32778136" w:history="1">
             <w:r>
               <w:rPr>
                 <w:rStyle w:val="Collegamentoipertestuale"/>
@@ -1447,6 +2235,7 @@
             <w:r>
               <w:rPr>
                 <w:noProof/>
+                <w:lang w:eastAsia="en-GB"/>
               </w:rPr>
               <w:tab/>
             </w:r>
@@ -1455,7 +2244,7 @@
                 <w:rStyle w:val="Collegamentoipertestuale"/>
                 <w:noProof/>
               </w:rPr>
-              <w:t>State dynamics</w:t>
+              <w:t>User Interface</w:t>
             </w:r>
             <w:r>
               <w:rPr>
@@ -1476,7 +2265,7 @@
                 <w:noProof/>
                 <w:webHidden/>
               </w:rPr>
-              <w:instrText xml:space="preserve"> PAGEREF _Toc32695948 \h </w:instrText>
+              <w:instrText xml:space="preserve"> PAGEREF _Toc32778136 \h </w:instrText>
             </w:r>
             <w:r>
               <w:rPr>
@@ -1496,171 +2285,7 @@
                 <w:noProof/>
                 <w:webHidden/>
               </w:rPr>
-              <w:t>3</w:t>
-            </w:r>
-            <w:r>
-              <w:rPr>
-                <w:noProof/>
-                <w:webHidden/>
-              </w:rPr>
-              <w:fldChar w:fldCharType="end"/>
-            </w:r>
-          </w:hyperlink>
-        </w:p>
-        <w:p>
-          <w:pPr>
-            <w:pStyle w:val="Sommario1"/>
-            <w:tabs>
-              <w:tab w:val="left" w:pos="660"/>
-              <w:tab w:val="right" w:leader="dot" w:pos="9628"/>
-            </w:tabs>
-            <w:rPr>
-              <w:noProof/>
-            </w:rPr>
-          </w:pPr>
-          <w:hyperlink w:anchor="_Toc32695949" w:history="1">
-            <w:r>
-              <w:rPr>
-                <w:rStyle w:val="Collegamentoipertestuale"/>
-                <w:noProof/>
-              </w:rPr>
-              <w:t>12</w:t>
-            </w:r>
-            <w:r>
-              <w:rPr>
-                <w:noProof/>
-              </w:rPr>
-              <w:tab/>
-            </w:r>
-            <w:r>
-              <w:rPr>
-                <w:rStyle w:val="Collegamentoipertestuale"/>
-                <w:noProof/>
-              </w:rPr>
-              <w:t>Algorithm</w:t>
-            </w:r>
-            <w:r>
-              <w:rPr>
-                <w:noProof/>
-                <w:webHidden/>
-              </w:rPr>
-              <w:tab/>
-            </w:r>
-            <w:r>
-              <w:rPr>
-                <w:noProof/>
-                <w:webHidden/>
-              </w:rPr>
-              <w:fldChar w:fldCharType="begin"/>
-            </w:r>
-            <w:r>
-              <w:rPr>
-                <w:noProof/>
-                <w:webHidden/>
-              </w:rPr>
-              <w:instrText xml:space="preserve"> PAGEREF _Toc32695949 \h </w:instrText>
-            </w:r>
-            <w:r>
-              <w:rPr>
-                <w:noProof/>
-                <w:webHidden/>
-              </w:rPr>
-            </w:r>
-            <w:r>
-              <w:rPr>
-                <w:noProof/>
-                <w:webHidden/>
-              </w:rPr>
-              <w:fldChar w:fldCharType="separate"/>
-            </w:r>
-            <w:r>
-              <w:rPr>
-                <w:noProof/>
-                <w:webHidden/>
-              </w:rPr>
-              <w:t>3</w:t>
-            </w:r>
-            <w:r>
-              <w:rPr>
-                <w:noProof/>
-                <w:webHidden/>
-              </w:rPr>
-              <w:fldChar w:fldCharType="end"/>
-            </w:r>
-          </w:hyperlink>
-        </w:p>
-        <w:p>
-          <w:pPr>
-            <w:pStyle w:val="Sommario1"/>
-            <w:tabs>
-              <w:tab w:val="left" w:pos="660"/>
-              <w:tab w:val="right" w:leader="dot" w:pos="9628"/>
-            </w:tabs>
-            <w:rPr>
-              <w:noProof/>
-            </w:rPr>
-          </w:pPr>
-          <w:hyperlink w:anchor="_Toc32695950" w:history="1">
-            <w:r>
-              <w:rPr>
-                <w:rStyle w:val="Collegamentoipertestuale"/>
-                <w:noProof/>
-              </w:rPr>
-              <w:t>13</w:t>
-            </w:r>
-            <w:r>
-              <w:rPr>
-                <w:noProof/>
-              </w:rPr>
-              <w:tab/>
-            </w:r>
-            <w:r>
-              <w:rPr>
-                <w:rStyle w:val="Collegamentoipertestuale"/>
-                <w:noProof/>
-              </w:rPr>
-              <w:t>Resources</w:t>
-            </w:r>
-            <w:r>
-              <w:rPr>
-                <w:noProof/>
-                <w:webHidden/>
-              </w:rPr>
-              <w:tab/>
-            </w:r>
-            <w:r>
-              <w:rPr>
-                <w:noProof/>
-                <w:webHidden/>
-              </w:rPr>
-              <w:fldChar w:fldCharType="begin"/>
-            </w:r>
-            <w:r>
-              <w:rPr>
-                <w:noProof/>
-                <w:webHidden/>
-              </w:rPr>
-              <w:instrText xml:space="preserve"> PAGEREF _Toc32695950 \h </w:instrText>
-            </w:r>
-            <w:r>
-              <w:rPr>
-                <w:noProof/>
-                <w:webHidden/>
-              </w:rPr>
-            </w:r>
-            <w:r>
-              <w:rPr>
-                <w:noProof/>
-                <w:webHidden/>
-              </w:rPr>
-              <w:fldChar w:fldCharType="separate"/>
-            </w:r>
-            <w:r>
-              <w:rPr>
-                <w:noProof/>
-                <w:webHidden/>
-              </w:rPr>
-              <w:t>3</w:t>
+              <w:t>8</w:t>
             </w:r>
             <w:r>
               <w:rPr>
@@ -1692,48 +2317,47 @@
       <w:pPr>
         <w:pStyle w:val="Titolo1"/>
       </w:pPr>
-      <w:bookmarkStart w:id="0" w:name="_Toc32695935"/>
+      <w:bookmarkStart w:id="1" w:name="_Toc32778114"/>
       <w:r>
         <w:lastRenderedPageBreak/>
         <w:t>Introduction</w:t>
       </w:r>
+      <w:bookmarkEnd w:id="1"/>
     </w:p>
     <w:p>
       <w:pPr>
         <w:pStyle w:val="Titolo2"/>
       </w:pPr>
+      <w:bookmarkStart w:id="2" w:name="_Toc32778115"/>
       <w:r>
         <w:t>Purpose</w:t>
       </w:r>
-    </w:p>
-    <w:p>
-      <w:r>
-        <w:t xml:space="preserve">The purpose of the </w:t>
-      </w:r>
-      <w:proofErr w:type="spellStart"/>
-      <w:r>
-        <w:t>MrPenn</w:t>
-      </w:r>
-      <w:proofErr w:type="spellEnd"/>
-      <w:r>
-        <w:t xml:space="preserve"> system is to allow its users to store their money transactions, then they will have access to their personal balance and some personal statistics or graphs based on this data. All the data is personal and confidential, thus is not shared between users.</w:t>
+      <w:bookmarkEnd w:id="2"/>
+    </w:p>
+    <w:p>
+      <w:r>
+        <w:t>The purpose of the MrPenn system is to allow its users to store their money transactions, then they will have access to their personal balance and some personal statistics or graphs based on this data. All the data is personal and confidential, thus is not shared between users.</w:t>
       </w:r>
     </w:p>
     <w:p>
       <w:pPr>
         <w:pStyle w:val="Titolo2"/>
       </w:pPr>
+      <w:bookmarkStart w:id="3" w:name="_Toc32778116"/>
       <w:r>
         <w:t>Overview</w:t>
       </w:r>
+      <w:bookmarkEnd w:id="3"/>
     </w:p>
     <w:p>
       <w:pPr>
         <w:pStyle w:val="Titolo3"/>
       </w:pPr>
+      <w:bookmarkStart w:id="4" w:name="_Toc32778117"/>
       <w:r>
         <w:t>Goals</w:t>
       </w:r>
+      <w:bookmarkEnd w:id="4"/>
     </w:p>
     <w:p>
       <w:pPr>
@@ -1811,9 +2435,11 @@
       <w:pPr>
         <w:pStyle w:val="Titolo3"/>
       </w:pPr>
+      <w:bookmarkStart w:id="5" w:name="_Toc32778118"/>
       <w:r>
         <w:t>Requirements</w:t>
       </w:r>
+      <w:bookmarkEnd w:id="5"/>
     </w:p>
     <w:p>
       <w:pPr>
@@ -2184,6 +2810,7 @@
         </w:numPr>
       </w:pPr>
       <w:r>
+        <w:lastRenderedPageBreak/>
         <w:t>Graph with preferred entities balances by month</w:t>
       </w:r>
     </w:p>
@@ -2196,7 +2823,6 @@
         </w:numPr>
       </w:pPr>
       <w:r>
-        <w:lastRenderedPageBreak/>
         <w:t>Partial monthly balances for the current and previous month, for preferred entities</w:t>
       </w:r>
     </w:p>
@@ -2240,9 +2866,11 @@
       <w:pPr>
         <w:pStyle w:val="Titolo3"/>
       </w:pPr>
+      <w:bookmarkStart w:id="6" w:name="_Toc32778119"/>
       <w:r>
         <w:t>Assumptions</w:t>
       </w:r>
+      <w:bookmarkEnd w:id="6"/>
     </w:p>
     <w:p>
       <w:pPr>
@@ -2265,15 +2893,7 @@
         </w:numPr>
       </w:pPr>
       <w:r>
-        <w:t xml:space="preserve">D2: The user has a device and the </w:t>
-      </w:r>
-      <w:proofErr w:type="spellStart"/>
-      <w:r>
-        <w:t>MrPenn</w:t>
-      </w:r>
-      <w:proofErr w:type="spellEnd"/>
-      <w:r>
-        <w:t xml:space="preserve"> app.</w:t>
+        <w:t>D2: The user has a device and the MrPenn app.</w:t>
       </w:r>
     </w:p>
     <w:p>
@@ -2304,9 +2924,11 @@
       <w:pPr>
         <w:pStyle w:val="Titolo3"/>
       </w:pPr>
+      <w:bookmarkStart w:id="7" w:name="_Toc32778120"/>
       <w:r>
         <w:t>Other relevant data from RSD</w:t>
       </w:r>
+      <w:bookmarkEnd w:id="7"/>
     </w:p>
     <w:p>
       <w:pPr>
@@ -2439,16 +3061,16 @@
       <w:r>
         <w:t>O3: The system will adhere to the principal GDPR guidelines.</w:t>
       </w:r>
-      <w:bookmarkStart w:id="1" w:name="_GoBack"/>
-      <w:bookmarkEnd w:id="1"/>
     </w:p>
     <w:p>
       <w:pPr>
         <w:pStyle w:val="Titolo2"/>
       </w:pPr>
+      <w:bookmarkStart w:id="8" w:name="_Toc32778121"/>
       <w:r>
         <w:t>Definitions</w:t>
       </w:r>
+      <w:bookmarkEnd w:id="8"/>
     </w:p>
     <w:p>
       <w:pPr>
@@ -2574,9 +3196,11 @@
       <w:pPr>
         <w:pStyle w:val="Titolo2"/>
       </w:pPr>
+      <w:bookmarkStart w:id="9" w:name="_Toc32778122"/>
       <w:r>
         <w:t>Acronyms and abbreviations</w:t>
       </w:r>
+      <w:bookmarkEnd w:id="9"/>
     </w:p>
     <w:p>
       <w:pPr>
@@ -2586,13 +3210,8 @@
           <w:numId w:val="15"/>
         </w:numPr>
       </w:pPr>
-      <w:proofErr w:type="spellStart"/>
-      <w:r>
-        <w:t>Gn</w:t>
-      </w:r>
-      <w:proofErr w:type="spellEnd"/>
-      <w:r>
-        <w:t>: goal number n.</w:t>
+      <w:r>
+        <w:t>Gn: goal number n.</w:t>
       </w:r>
     </w:p>
     <w:p>
@@ -2615,13 +3234,8 @@
           <w:numId w:val="15"/>
         </w:numPr>
       </w:pPr>
-      <w:proofErr w:type="spellStart"/>
-      <w:r>
-        <w:t>Dn</w:t>
-      </w:r>
-      <w:proofErr w:type="spellEnd"/>
-      <w:r>
-        <w:t>: domain assumption number n.</w:t>
+      <w:r>
+        <w:t>Dn: domain assumption number n.</w:t>
       </w:r>
     </w:p>
     <w:p>
@@ -2644,13 +3258,8 @@
           <w:numId w:val="15"/>
         </w:numPr>
       </w:pPr>
-      <w:proofErr w:type="spellStart"/>
-      <w:r>
-        <w:t>UIn</w:t>
-      </w:r>
-      <w:proofErr w:type="spellEnd"/>
-      <w:r>
-        <w:t>: user interface requirement number n.</w:t>
+      <w:r>
+        <w:t>UIn: user interface requirement number n.</w:t>
       </w:r>
     </w:p>
     <w:p>
@@ -2662,24 +3271,18 @@
         </w:numPr>
       </w:pPr>
       <w:r>
-        <w:t xml:space="preserve">On: </w:t>
-      </w:r>
-      <w:proofErr w:type="gramStart"/>
-      <w:r>
-        <w:t>other</w:t>
-      </w:r>
-      <w:proofErr w:type="gramEnd"/>
-      <w:r>
-        <w:t xml:space="preserve"> requirement number n.</w:t>
+        <w:t>On: other requirement number n.</w:t>
       </w:r>
     </w:p>
     <w:p>
       <w:pPr>
         <w:pStyle w:val="Titolo2"/>
       </w:pPr>
+      <w:bookmarkStart w:id="10" w:name="_Toc32778123"/>
       <w:r>
         <w:t>Revision history</w:t>
       </w:r>
+      <w:bookmarkEnd w:id="10"/>
     </w:p>
     <w:p>
       <w:pPr>
@@ -2700,20 +3303,16 @@
       <w:pPr>
         <w:pStyle w:val="Titolo1"/>
       </w:pPr>
+      <w:bookmarkStart w:id="11" w:name="_Toc32778124"/>
       <w:r>
         <w:lastRenderedPageBreak/>
         <w:t>References</w:t>
       </w:r>
-    </w:p>
-    <w:p>
-      <w:r>
-        <w:t xml:space="preserve">The structure of this document is inspired on those proposed in IEEE </w:t>
-      </w:r>
-      <w:r>
-        <w:t>1016</w:t>
-      </w:r>
-      <w:r>
-        <w:t>.</w:t>
+      <w:bookmarkEnd w:id="11"/>
+    </w:p>
+    <w:p>
+      <w:r>
+        <w:t>The structure of this document is inspired on those proposed in IEEE 1016.</w:t>
       </w:r>
     </w:p>
     <w:p>
@@ -2741,26 +3340,460 @@
       <w:pPr>
         <w:pStyle w:val="Titolo1"/>
       </w:pPr>
+      <w:bookmarkStart w:id="12" w:name="_Toc32778125"/>
       <w:r>
         <w:lastRenderedPageBreak/>
         <w:t>Context</w:t>
       </w:r>
-      <w:bookmarkEnd w:id="0"/>
-    </w:p>
-    <w:p>
-      <w:r>
-        <w:t>System services and users. Use case diagram.</w:t>
+      <w:bookmarkEnd w:id="12"/>
+    </w:p>
+    <w:p>
+      <w:r>
+        <w:t>This design document focuses on the front end, leaving the backend to a SaaS, which will mainly implement three function: authorization, data storage and security checks.</w:t>
+      </w:r>
+    </w:p>
+    <w:p>
+      <w:r>
+        <w:t>Some actions are not considered here since they are not basic functions, for example password reset, closing the account</w:t>
+      </w:r>
+      <w:r>
+        <w:t xml:space="preserve">, updating a transaction </w:t>
+      </w:r>
+      <w:r>
+        <w:t>and similar.</w:t>
+      </w:r>
+    </w:p>
+    <w:p>
+      <w:pPr>
+        <w:pStyle w:val="Titolo2"/>
+      </w:pPr>
+      <w:bookmarkStart w:id="13" w:name="_Toc32778126"/>
+      <w:r>
+        <w:t>Use case</w:t>
+      </w:r>
+      <w:bookmarkEnd w:id="13"/>
+    </w:p>
+    <w:p>
+      <w:r>
+        <w:fldChar w:fldCharType="begin"/>
+      </w:r>
+      <w:r>
+        <w:instrText xml:space="preserve"> REF _Ref32772667 \h </w:instrText>
+      </w:r>
+      <w:r>
+        <w:fldChar w:fldCharType="separate"/>
+      </w:r>
+      <w:r>
+        <w:t xml:space="preserve">Figure </w:t>
+      </w:r>
+      <w:r>
+        <w:rPr>
+          <w:noProof/>
+        </w:rPr>
+        <w:t>1</w:t>
+      </w:r>
+      <w:r>
+        <w:fldChar w:fldCharType="end"/>
+      </w:r>
+      <w:r>
+        <w:t xml:space="preserve"> represents the use case</w:t>
+      </w:r>
+      <w:r>
+        <w:t xml:space="preserve">s </w:t>
+      </w:r>
+      <w:r>
+        <w:t>of the front end and their relationship with the backend functions.</w:t>
+      </w:r>
+    </w:p>
+    <w:p>
+      <w:pPr>
+        <w:keepNext/>
+      </w:pPr>
+      <w:r>
+        <w:object w:dxaOrig="11161" w:dyaOrig="4681" w14:anchorId="7C993DF6">
+          <v:shapetype id="_x0000_t75" coordsize="21600,21600" o:spt="75" o:preferrelative="t" path="m@4@5l@4@11@9@11@9@5xe" filled="f" stroked="f">
+            <v:stroke joinstyle="miter"/>
+            <v:formulas>
+              <v:f eqn="if lineDrawn pixelLineWidth 0"/>
+              <v:f eqn="sum @0 1 0"/>
+              <v:f eqn="sum 0 0 @1"/>
+              <v:f eqn="prod @2 1 2"/>
+              <v:f eqn="prod @3 21600 pixelWidth"/>
+              <v:f eqn="prod @3 21600 pixelHeight"/>
+              <v:f eqn="sum @0 0 1"/>
+              <v:f eqn="prod @6 1 2"/>
+              <v:f eqn="prod @7 21600 pixelWidth"/>
+              <v:f eqn="sum @8 21600 0"/>
+              <v:f eqn="prod @7 21600 pixelHeight"/>
+              <v:f eqn="sum @10 21600 0"/>
+            </v:formulas>
+            <v:path o:extrusionok="f" gradientshapeok="t" o:connecttype="rect"/>
+            <o:lock v:ext="edit" aspectratio="t"/>
+          </v:shapetype>
+          <v:shape id="_x0000_i1036" type="#_x0000_t75" style="width:484.9pt;height:204pt" o:ole="">
+            <v:imagedata r:id="rId8" o:title=""/>
+          </v:shape>
+          <o:OLEObject Type="Embed" ProgID="Visio.Drawing.15" ShapeID="_x0000_i1036" DrawAspect="Content" ObjectID="_1643390912" r:id="rId9"/>
+        </w:object>
+      </w:r>
+    </w:p>
+    <w:p>
+      <w:pPr>
+        <w:pStyle w:val="Didascalia"/>
+      </w:pPr>
+      <w:bookmarkStart w:id="14" w:name="_Ref32772667"/>
+      <w:r>
+        <w:t xml:space="preserve">Figure </w:t>
+      </w:r>
+      <w:r>
+        <w:fldChar w:fldCharType="begin"/>
+      </w:r>
+      <w:r>
+        <w:instrText xml:space="preserve"> SEQ Figure \* ARABIC </w:instrText>
+      </w:r>
+      <w:r>
+        <w:fldChar w:fldCharType="separate"/>
+      </w:r>
+      <w:r>
+        <w:rPr>
+          <w:noProof/>
+        </w:rPr>
+        <w:t>1</w:t>
+      </w:r>
+      <w:r>
+        <w:fldChar w:fldCharType="end"/>
+      </w:r>
+      <w:bookmarkEnd w:id="14"/>
+      <w:r>
+        <w:t xml:space="preserve"> – UML use case diagram for the front end.</w:t>
+      </w:r>
+    </w:p>
+    <w:p>
+      <w:r>
+        <w:t>Here follows a specification for each of the use case, the actors are not specified since there is only the user.</w:t>
+      </w:r>
+    </w:p>
+    <w:p>
+      <w:pPr>
+        <w:pStyle w:val="Titolo4"/>
+      </w:pPr>
+      <w:r>
+        <w:t>U1: User sign up</w:t>
+      </w:r>
+    </w:p>
+    <w:p>
+      <w:pPr>
+        <w:pStyle w:val="Nessunaspaziatura"/>
+      </w:pPr>
+      <w:r>
+        <w:t>Precondition:</w:t>
+      </w:r>
+      <w:r>
+        <w:t xml:space="preserve"> the user has a device and wants to use the app.</w:t>
+      </w:r>
+    </w:p>
+    <w:p>
+      <w:pPr>
+        <w:pStyle w:val="Nessunaspaziatura"/>
+      </w:pPr>
+      <w:r>
+        <w:t>Execution:</w:t>
+      </w:r>
+      <w:r>
+        <w:t xml:space="preserve"> the user inserts the required data and sends it.</w:t>
+      </w:r>
+    </w:p>
+    <w:p>
+      <w:pPr>
+        <w:pStyle w:val="Nessunaspaziatura"/>
+      </w:pPr>
+      <w:r>
+        <w:t>Postcondition:</w:t>
+      </w:r>
+      <w:r>
+        <w:t xml:space="preserve"> if the operation was successful, the user is signed in; otherwise he receives an error message.</w:t>
+      </w:r>
+    </w:p>
+    <w:p>
+      <w:pPr>
+        <w:pStyle w:val="Nessunaspaziatura"/>
+      </w:pPr>
+      <w:r>
+        <w:t>Exceptions:</w:t>
+      </w:r>
+      <w:r>
+        <w:t xml:space="preserve"> the operation can fail if the user is not connected to the internet or the sever is not reachable.</w:t>
+      </w:r>
+    </w:p>
+    <w:p>
+      <w:pPr>
+        <w:pStyle w:val="Nessunaspaziatura"/>
+      </w:pPr>
+      <w:r>
+        <w:t xml:space="preserve">Notes: </w:t>
+      </w:r>
+      <w:r>
+        <w:t>the completion of the sign-up process is left to the server, that stores the data and can send a confirmation email.</w:t>
+      </w:r>
+    </w:p>
+    <w:p>
+      <w:pPr>
+        <w:pStyle w:val="Titolo4"/>
+      </w:pPr>
+      <w:r>
+        <w:t>U2: User login</w:t>
+      </w:r>
+    </w:p>
+    <w:p>
+      <w:pPr>
+        <w:pStyle w:val="Nessunaspaziatura"/>
+      </w:pPr>
+      <w:r>
+        <w:t>Precondition:</w:t>
+      </w:r>
+      <w:r>
+        <w:t xml:space="preserve"> the user has a device with the app and has already signed up.</w:t>
+      </w:r>
+    </w:p>
+    <w:p>
+      <w:pPr>
+        <w:pStyle w:val="Nessunaspaziatura"/>
+      </w:pPr>
+      <w:r>
+        <w:t>Execution:</w:t>
+      </w:r>
+      <w:r>
+        <w:t xml:space="preserve"> the user inserts the data and sends it.</w:t>
+      </w:r>
+    </w:p>
+    <w:p>
+      <w:pPr>
+        <w:pStyle w:val="Nessunaspaziatura"/>
+      </w:pPr>
+      <w:r>
+        <w:t>Postcondition:</w:t>
+      </w:r>
+      <w:r>
+        <w:t xml:space="preserve"> if the operation was successful, the user is signed in; otherwise he receives an error message.</w:t>
+      </w:r>
+    </w:p>
+    <w:p>
+      <w:pPr>
+        <w:pStyle w:val="Nessunaspaziatura"/>
+      </w:pPr>
+      <w:r>
+        <w:t>Exceptions:</w:t>
+      </w:r>
+      <w:r>
+        <w:t xml:space="preserve"> </w:t>
+      </w:r>
+      <w:r>
+        <w:t>the operation can fail if the user is not connected to the internet or the sever is not reachable.</w:t>
+      </w:r>
+    </w:p>
+    <w:p>
+      <w:pPr>
+        <w:pStyle w:val="Titolo4"/>
+      </w:pPr>
+      <w:r>
+        <w:t>U2: New transaction</w:t>
+      </w:r>
+    </w:p>
+    <w:p>
+      <w:pPr>
+        <w:pStyle w:val="Nessunaspaziatura"/>
+      </w:pPr>
+      <w:r>
+        <w:t>Precondition:</w:t>
+      </w:r>
+      <w:r>
+        <w:t xml:space="preserve"> the user has signed in.</w:t>
+      </w:r>
+    </w:p>
+    <w:p>
+      <w:pPr>
+        <w:pStyle w:val="Nessunaspaziatura"/>
+      </w:pPr>
+      <w:r>
+        <w:t>Execution:</w:t>
+      </w:r>
+      <w:r>
+        <w:t xml:space="preserve"> the user inserts the data and sends it.</w:t>
+      </w:r>
+    </w:p>
+    <w:p>
+      <w:pPr>
+        <w:pStyle w:val="Nessunaspaziatura"/>
+      </w:pPr>
+      <w:r>
+        <w:t>Postcondition:</w:t>
+      </w:r>
+      <w:r>
+        <w:t xml:space="preserve"> the data is checked by the server and if correct it is stored. If not, the client receives an error message.</w:t>
+      </w:r>
+    </w:p>
+    <w:p>
+      <w:pPr>
+        <w:pStyle w:val="Nessunaspaziatura"/>
+      </w:pPr>
+      <w:r>
+        <w:t>Exceptions:</w:t>
+      </w:r>
+      <w:r>
+        <w:t xml:space="preserve"> </w:t>
+      </w:r>
+      <w:r>
+        <w:t>the operation can fail if the user is not connected to the internet or the sever is not reachable.</w:t>
+      </w:r>
+    </w:p>
+    <w:p>
+      <w:pPr>
+        <w:pStyle w:val="Nessunaspaziatura"/>
+      </w:pPr>
+      <w:r>
+        <w:t xml:space="preserve">Notes: the server </w:t>
+      </w:r>
+      <w:r>
+        <w:t>can perform additional operations when it receives the transaction.</w:t>
+      </w:r>
+    </w:p>
+    <w:p>
+      <w:pPr>
+        <w:pStyle w:val="Titolo4"/>
+      </w:pPr>
+      <w:r>
+        <w:t>U3: Request transactions</w:t>
+      </w:r>
+    </w:p>
+    <w:p>
+      <w:pPr>
+        <w:pStyle w:val="Nessunaspaziatura"/>
+      </w:pPr>
+      <w:r>
+        <w:t>Precondition:</w:t>
+      </w:r>
+      <w:r>
+        <w:t xml:space="preserve"> the user has signed in.</w:t>
+      </w:r>
+    </w:p>
+    <w:p>
+      <w:pPr>
+        <w:pStyle w:val="Nessunaspaziatura"/>
+      </w:pPr>
+      <w:r>
+        <w:lastRenderedPageBreak/>
+        <w:t>Execution:</w:t>
+      </w:r>
+      <w:r>
+        <w:t xml:space="preserve"> the user requests a list of the transaction he has inserted. The server sends it and the client displays it.</w:t>
+      </w:r>
+    </w:p>
+    <w:p>
+      <w:pPr>
+        <w:pStyle w:val="Nessunaspaziatura"/>
+      </w:pPr>
+      <w:r>
+        <w:t>Postcondition:</w:t>
+      </w:r>
+      <w:r>
+        <w:t xml:space="preserve"> The user can see the requested transaction in detail and modify them.</w:t>
+      </w:r>
+    </w:p>
+    <w:p>
+      <w:pPr>
+        <w:pStyle w:val="Nessunaspaziatura"/>
+      </w:pPr>
+      <w:r>
+        <w:t>Exceptions:</w:t>
+      </w:r>
+      <w:r>
+        <w:t xml:space="preserve"> </w:t>
+      </w:r>
+      <w:r>
+        <w:t>the operation can fail if the user is not connected to the internet or the sever is not reachable.</w:t>
+      </w:r>
+    </w:p>
+    <w:p>
+      <w:pPr>
+        <w:pStyle w:val="Nessunaspaziatura"/>
+      </w:pPr>
+      <w:r>
+        <w:t>Notes: when the user modifies or deletes a transaction, the server could do some operations on the stored data.</w:t>
+      </w:r>
+    </w:p>
+    <w:p>
+      <w:pPr>
+        <w:pStyle w:val="Titolo4"/>
+      </w:pPr>
+      <w:r>
+        <w:t>U4: Request statistic data</w:t>
+      </w:r>
+    </w:p>
+    <w:p>
+      <w:pPr>
+        <w:pStyle w:val="Nessunaspaziatura"/>
+      </w:pPr>
+      <w:r>
+        <w:t>Precondition:</w:t>
+      </w:r>
+      <w:r>
+        <w:t xml:space="preserve"> the user has signed in.</w:t>
+      </w:r>
+    </w:p>
+    <w:p>
+      <w:pPr>
+        <w:pStyle w:val="Nessunaspaziatura"/>
+      </w:pPr>
+      <w:r>
+        <w:t>Execution:</w:t>
+      </w:r>
+      <w:r>
+        <w:t xml:space="preserve"> </w:t>
+      </w:r>
+      <w:r>
+        <w:t>the app request</w:t>
+      </w:r>
+      <w:r>
+        <w:t>s</w:t>
+      </w:r>
+      <w:r>
+        <w:t xml:space="preserve"> some data to the server or uses the data previously cached to create the required statistics or graph.</w:t>
+      </w:r>
+    </w:p>
+    <w:p>
+      <w:pPr>
+        <w:pStyle w:val="Nessunaspaziatura"/>
+      </w:pPr>
+      <w:r>
+        <w:t>Postcondition:</w:t>
+      </w:r>
+      <w:r>
+        <w:t xml:space="preserve"> the user can see the statistics or graph.</w:t>
+      </w:r>
+    </w:p>
+    <w:p>
+      <w:pPr>
+        <w:pStyle w:val="Nessunaspaziatura"/>
+      </w:pPr>
+      <w:r>
+        <w:t>Exceptions:</w:t>
+      </w:r>
+      <w:r>
+        <w:t xml:space="preserve"> </w:t>
+      </w:r>
+      <w:r>
+        <w:t>the operation can fail if the user is not connected to the internet or the sever is not reachable.</w:t>
       </w:r>
     </w:p>
     <w:p>
       <w:pPr>
         <w:pStyle w:val="Titolo1"/>
       </w:pPr>
-      <w:bookmarkStart w:id="2" w:name="_Toc32695936"/>
+      <w:bookmarkStart w:id="15" w:name="_Toc32778127"/>
       <w:r>
         <w:t>Composition</w:t>
       </w:r>
-      <w:bookmarkEnd w:id="2"/>
+      <w:bookmarkEnd w:id="15"/>
     </w:p>
     <w:p>
       <w:r>
@@ -2774,28 +3807,26 @@
       <w:pPr>
         <w:pStyle w:val="Titolo2"/>
       </w:pPr>
-      <w:bookmarkStart w:id="3" w:name="_Toc32695937"/>
+      <w:bookmarkStart w:id="16" w:name="_Toc32778128"/>
       <w:r>
         <w:t>Functional decomposition</w:t>
       </w:r>
-      <w:bookmarkEnd w:id="3"/>
+      <w:bookmarkEnd w:id="16"/>
     </w:p>
     <w:p>
       <w:pPr>
         <w:pStyle w:val="Titolo2"/>
       </w:pPr>
-      <w:bookmarkStart w:id="4" w:name="_Toc32695938"/>
+      <w:bookmarkStart w:id="17" w:name="_Toc32778129"/>
       <w:r>
         <w:t>Run time decomposition</w:t>
       </w:r>
-      <w:bookmarkEnd w:id="4"/>
-    </w:p>
-    <w:p>
-      <w:proofErr w:type="gramStart"/>
-      <w:r>
-        <w:t>Also</w:t>
-      </w:r>
-      <w:proofErr w:type="gramEnd"/>
+      <w:bookmarkEnd w:id="17"/>
+    </w:p>
+    <w:p>
+      <w:r>
+        <w:t>Also,</w:t>
+      </w:r>
       <w:r>
         <w:t xml:space="preserve"> deployment</w:t>
       </w:r>
@@ -2804,11 +3835,11 @@
       <w:pPr>
         <w:pStyle w:val="Titolo1"/>
       </w:pPr>
-      <w:bookmarkStart w:id="5" w:name="_Toc32695939"/>
+      <w:bookmarkStart w:id="18" w:name="_Toc32778130"/>
       <w:r>
         <w:t>Logical</w:t>
       </w:r>
-      <w:bookmarkEnd w:id="5"/>
+      <w:bookmarkEnd w:id="18"/>
     </w:p>
     <w:p>
       <w:r>
@@ -2824,11 +3855,11 @@
       <w:pPr>
         <w:pStyle w:val="Titolo1"/>
       </w:pPr>
-      <w:bookmarkStart w:id="6" w:name="_Toc32695944"/>
+      <w:bookmarkStart w:id="19" w:name="_Toc32778131"/>
       <w:r>
         <w:t>Patterns</w:t>
       </w:r>
-      <w:bookmarkEnd w:id="6"/>
+      <w:bookmarkEnd w:id="19"/>
     </w:p>
     <w:p>
       <w:r>
@@ -2839,11 +3870,11 @@
       <w:pPr>
         <w:pStyle w:val="Titolo1"/>
       </w:pPr>
-      <w:bookmarkStart w:id="7" w:name="_Toc32695947"/>
+      <w:bookmarkStart w:id="20" w:name="_Toc32778132"/>
       <w:r>
         <w:t>Interactions</w:t>
       </w:r>
-      <w:bookmarkEnd w:id="7"/>
+      <w:bookmarkEnd w:id="20"/>
     </w:p>
     <w:p>
       <w:r>
@@ -2854,11 +3885,11 @@
       <w:pPr>
         <w:pStyle w:val="Titolo1"/>
       </w:pPr>
-      <w:bookmarkStart w:id="8" w:name="_Toc32695948"/>
+      <w:bookmarkStart w:id="21" w:name="_Toc32778133"/>
       <w:r>
         <w:t>State dynamics</w:t>
       </w:r>
-      <w:bookmarkEnd w:id="8"/>
+      <w:bookmarkEnd w:id="21"/>
     </w:p>
     <w:p>
       <w:r>
@@ -2869,11 +3900,11 @@
       <w:pPr>
         <w:pStyle w:val="Titolo1"/>
       </w:pPr>
-      <w:bookmarkStart w:id="9" w:name="_Toc32695949"/>
+      <w:bookmarkStart w:id="22" w:name="_Toc32778134"/>
       <w:r>
         <w:t>Algorithm</w:t>
       </w:r>
-      <w:bookmarkEnd w:id="9"/>
+      <w:bookmarkEnd w:id="22"/>
     </w:p>
     <w:p>
       <w:r>
@@ -2884,11 +3915,11 @@
       <w:pPr>
         <w:pStyle w:val="Titolo1"/>
       </w:pPr>
-      <w:bookmarkStart w:id="10" w:name="_Toc32695950"/>
+      <w:bookmarkStart w:id="23" w:name="_Toc32778135"/>
       <w:r>
         <w:t>Resources</w:t>
       </w:r>
-      <w:bookmarkEnd w:id="10"/>
+      <w:bookmarkEnd w:id="23"/>
     </w:p>
     <w:p>
       <w:r>
@@ -2899,9 +3930,12 @@
       <w:pPr>
         <w:pStyle w:val="Titolo1"/>
       </w:pPr>
-      <w:r>
+      <w:bookmarkStart w:id="24" w:name="_Toc32778136"/>
+      <w:r>
+        <w:lastRenderedPageBreak/>
         <w:t>User Interface</w:t>
       </w:r>
+      <w:bookmarkEnd w:id="24"/>
     </w:p>
     <w:p>
       <w:r>
@@ -2909,10 +3943,12 @@
       </w:r>
     </w:p>
     <w:sectPr>
-      <w:headerReference w:type="default" r:id="rId8"/>
+      <w:headerReference w:type="default" r:id="rId10"/>
+      <w:footerReference w:type="default" r:id="rId11"/>
       <w:pgSz w:w="11906" w:h="16838"/>
-      <w:pgMar w:top="1417" w:right="1134" w:bottom="1134" w:left="1134" w:header="708" w:footer="708" w:gutter="0"/>
+      <w:pgMar w:top="1418" w:right="1134" w:bottom="1134" w:left="1134" w:header="709" w:footer="709" w:gutter="0"/>
       <w:cols w:space="708"/>
+      <w:titlePg/>
       <w:docGrid w:linePitch="360"/>
     </w:sectPr>
   </w:body>
@@ -2942,6 +3978,64 @@
     </w:p>
   </w:endnote>
 </w:endnotes>
+</file>
+
+<file path=word/footer1.xml><?xml version="1.0" encoding="utf-8"?>
+<w:ftr xmlns:wpc="http://schemas.microsoft.com/office/word/2010/wordprocessingCanvas" xmlns:cx="http://schemas.microsoft.com/office/drawing/2014/chartex" xmlns:cx1="http://schemas.microsoft.com/office/drawing/2015/9/8/chartex" xmlns:cx2="http://schemas.microsoft.com/office/drawing/2015/10/21/chartex" xmlns:cx3="http://schemas.microsoft.com/office/drawing/2016/5/9/chartex" xmlns:cx4="http://schemas.microsoft.com/office/drawing/2016/5/10/chartex" xmlns:cx5="http://schemas.microsoft.com/office/drawing/2016/5/11/chartex" xmlns:cx6="http://schemas.microsoft.com/office/drawing/2016/5/12/chartex" xmlns:cx7="http://schemas.microsoft.com/office/drawing/2016/5/13/chartex" xmlns:cx8="http://schemas.microsoft.com/office/drawing/2016/5/14/chartex" xmlns:mc="http://schemas.openxmlformats.org/markup-compatibility/2006" xmlns:aink="http://schemas.microsoft.com/office/drawing/2016/ink" xmlns:am3d="http://schemas.microsoft.com/office/drawing/2017/model3d" xmlns:o="urn:schemas-microsoft-com:office:office" xmlns:r="http://schemas.openxmlformats.org/officeDocument/2006/relationships" xmlns:m="http://schemas.openxmlformats.org/officeDocument/2006/math" xmlns:v="urn:schemas-microsoft-com:vml" xmlns:wp14="http://schemas.microsoft.com/office/word/2010/wordprocessingDrawing" xmlns:wp="http://schemas.openxmlformats.org/drawingml/2006/wordprocessingDrawing" xmlns:w10="urn:schemas-microsoft-com:office:word" xmlns:w="http://schemas.openxmlformats.org/wordprocessingml/2006/main" xmlns:w14="http://schemas.microsoft.com/office/word/2010/wordml" xmlns:w15="http://schemas.microsoft.com/office/word/2012/wordml" xmlns:w16cid="http://schemas.microsoft.com/office/word/2016/wordml/cid" xmlns:w16se="http://schemas.microsoft.com/office/word/2015/wordml/symex" xmlns:wpg="http://schemas.microsoft.com/office/word/2010/wordprocessingGroup" xmlns:wpi="http://schemas.microsoft.com/office/word/2010/wordprocessingInk" xmlns:wne="http://schemas.microsoft.com/office/word/2006/wordml" xmlns:wps="http://schemas.microsoft.com/office/word/2010/wordprocessingShape" mc:Ignorable="w14 w15 w16se w16cid wp14">
+  <w:p>
+    <w:pPr>
+      <w:jc w:val="right"/>
+    </w:pPr>
+    <m:oMath>
+      <m:bar>
+        <m:barPr>
+          <m:pos m:val="top"/>
+          <m:ctrlPr>
+            <w:rPr>
+              <w:rFonts w:ascii="Cambria Math" w:hAnsi="Cambria Math"/>
+              <w:i/>
+            </w:rPr>
+          </m:ctrlPr>
+        </m:barPr>
+        <m:e>
+          <m:r>
+            <m:rPr>
+              <m:nor/>
+            </m:rPr>
+            <w:fldChar w:fldCharType="begin"/>
+          </m:r>
+          <m:r>
+            <m:rPr>
+              <m:nor/>
+            </m:rPr>
+            <m:t xml:space="preserve"> PAGE  \* Arabic  \* MERGEFORMAT </m:t>
+          </m:r>
+          <m:r>
+            <m:rPr>
+              <m:nor/>
+            </m:rPr>
+            <w:fldChar w:fldCharType="separate"/>
+          </m:r>
+          <m:r>
+            <m:rPr>
+              <m:nor/>
+            </m:rPr>
+            <m:t>2</m:t>
+          </m:r>
+          <m:r>
+            <m:rPr>
+              <m:nor/>
+            </m:rPr>
+            <w:fldChar w:fldCharType="end"/>
+          </m:r>
+        </m:e>
+      </m:bar>
+    </m:oMath>
+    <w:r>
+      <w:t xml:space="preserve"> </w:t>
+    </w:r>
+  </w:p>
+</w:ftr>
 </file>
 
 <file path=word/footnotes.xml><?xml version="1.0" encoding="utf-8"?>
@@ -2993,70 +4087,36 @@
         <w:text/>
       </w:sdtPr>
       <w:sdtContent>
-        <w:proofErr w:type="spellStart"/>
         <w:r>
           <w:rPr>
             <w:lang w:val="it-IT"/>
           </w:rPr>
-          <w:t>MrPenn</w:t>
-        </w:r>
-        <w:proofErr w:type="spellEnd"/>
-        <w:r>
-          <w:rPr>
-            <w:lang w:val="it-IT"/>
-          </w:rPr>
-          <w:t xml:space="preserve"> DDD</w:t>
+          <w:t>MrPenn DDD</w:t>
         </w:r>
       </w:sdtContent>
     </w:sdt>
     <w:r>
       <w:ptab w:relativeTo="margin" w:alignment="right" w:leader="none"/>
     </w:r>
-    <w:r>
-      <w:fldChar w:fldCharType="begin"/>
-    </w:r>
-    <w:r>
-      <w:instrText xml:space="preserve"> STYLEREF  "Titolo 1" \n  \* MERGEFORMAT </w:instrText>
-    </w:r>
-    <w:r>
-      <w:fldChar w:fldCharType="separate"/>
-    </w:r>
-    <w:r>
-      <w:rPr>
-        <w:noProof/>
-      </w:rPr>
-      <w:t>3</w:t>
-    </w:r>
-    <w:r>
-      <w:rPr>
-        <w:noProof/>
-      </w:rPr>
-      <w:fldChar w:fldCharType="end"/>
-    </w:r>
+    <w:fldSimple w:instr=" STYLEREF  &quot;Titolo 1&quot; \n  \* MERGEFORMAT ">
+      <w:r>
+        <w:rPr>
+          <w:noProof/>
+        </w:rPr>
+        <w:t>1</w:t>
+      </w:r>
+    </w:fldSimple>
     <w:r>
       <w:t xml:space="preserve"> - </w:t>
     </w:r>
-    <w:r>
-      <w:fldChar w:fldCharType="begin"/>
-    </w:r>
-    <w:r>
-      <w:instrText xml:space="preserve"> STYLEREF  "Titolo 1"  \* MERGEFORMAT </w:instrText>
-    </w:r>
-    <w:r>
-      <w:fldChar w:fldCharType="separate"/>
-    </w:r>
-    <w:r>
-      <w:rPr>
-        <w:noProof/>
-      </w:rPr>
-      <w:t>Context</w:t>
-    </w:r>
-    <w:r>
-      <w:rPr>
-        <w:noProof/>
-      </w:rPr>
-      <w:fldChar w:fldCharType="end"/>
-    </w:r>
+    <w:fldSimple w:instr=" STYLEREF  &quot;Titolo 1&quot;  \* MERGEFORMAT ">
+      <w:r>
+        <w:rPr>
+          <w:noProof/>
+        </w:rPr>
+        <w:t>Introduction</w:t>
+      </w:r>
+    </w:fldSimple>
   </w:p>
 </w:hdr>
 </file>
@@ -3100,7 +4160,6 @@
     <w:lvl w:ilvl="3">
       <w:start w:val="1"/>
       <w:numFmt w:val="decimal"/>
-      <w:pStyle w:val="Titolo4"/>
       <w:lvlText w:val="%1.%2.%3.%4"/>
       <w:lvlJc w:val="left"/>
       <w:pPr>
@@ -4610,18 +5669,14 @@
     <w:next w:val="Normale"/>
     <w:link w:val="Titolo4Carattere"/>
     <w:uiPriority w:val="9"/>
-    <w:semiHidden/>
     <w:unhideWhenUsed/>
     <w:qFormat/>
-    <w:rsid w:val="00992A54"/>
+    <w:rsid w:val="001072BB"/>
     <w:pPr>
       <w:keepNext/>
       <w:keepLines/>
-      <w:numPr>
-        <w:ilvl w:val="3"/>
-        <w:numId w:val="10"/>
-      </w:numPr>
       <w:spacing w:before="200" w:after="0"/>
+      <w:ind w:left="864" w:hanging="864"/>
       <w:outlineLvl w:val="3"/>
     </w:pPr>
     <w:rPr>
@@ -4845,8 +5900,7 @@
     <w:basedOn w:val="Carpredefinitoparagrafo"/>
     <w:link w:val="Titolo4"/>
     <w:uiPriority w:val="9"/>
-    <w:semiHidden/>
-    <w:rsid w:val="00992A54"/>
+    <w:rsid w:val="001072BB"/>
     <w:rPr>
       <w:rFonts w:asciiTheme="majorHAnsi" w:eastAsiaTheme="majorEastAsia" w:hAnsiTheme="majorHAnsi" w:cstheme="majorBidi"/>
       <w:b/>
@@ -4931,12 +5985,12 @@
     <w:basedOn w:val="Normale"/>
     <w:next w:val="Normale"/>
     <w:uiPriority w:val="35"/>
-    <w:semiHidden/>
     <w:unhideWhenUsed/>
     <w:qFormat/>
-    <w:rsid w:val="00992A54"/>
+    <w:rsid w:val="001A55C3"/>
     <w:pPr>
       <w:spacing w:after="200" w:line="240" w:lineRule="auto"/>
+      <w:jc w:val="center"/>
     </w:pPr>
     <w:rPr>
       <w:i/>
@@ -5287,6 +6341,19 @@
       <w:contextualSpacing/>
     </w:pPr>
   </w:style>
+  <w:style w:type="paragraph" w:styleId="Sommario3">
+    <w:name w:val="toc 3"/>
+    <w:basedOn w:val="Normale"/>
+    <w:next w:val="Normale"/>
+    <w:autoRedefine/>
+    <w:uiPriority w:val="39"/>
+    <w:unhideWhenUsed/>
+    <w:rsid w:val="00D967CF"/>
+    <w:pPr>
+      <w:spacing w:after="100"/>
+      <w:ind w:left="440"/>
+    </w:pPr>
+  </w:style>
 </w:styles>
 </file>
 
@@ -5370,19 +6437,26 @@
     <w:pitch w:val="variable"/>
     <w:sig w:usb0="E0002AFF" w:usb1="C0007843" w:usb2="00000009" w:usb3="00000000" w:csb0="000001FF" w:csb1="00000000"/>
   </w:font>
+  <w:font w:name="Cambria Math">
+    <w:panose1 w:val="02040503050406030204"/>
+    <w:charset w:val="00"/>
+    <w:family w:val="roman"/>
+    <w:pitch w:val="variable"/>
+    <w:sig w:usb0="E00006FF" w:usb1="420024FF" w:usb2="02000000" w:usb3="00000000" w:csb0="0000019F" w:csb1="00000000"/>
+  </w:font>
   <w:font w:name="Calibri">
     <w:panose1 w:val="020F0502020204030204"/>
     <w:charset w:val="00"/>
     <w:family w:val="swiss"/>
     <w:pitch w:val="variable"/>
-    <w:sig w:usb0="E10002FF" w:usb1="4000ACFF" w:usb2="00000009" w:usb3="00000000" w:csb0="0000019F" w:csb1="00000000"/>
+    <w:sig w:usb0="E0002AFF" w:usb1="4000ACFF" w:usb2="00000001" w:usb3="00000000" w:csb0="000001FF" w:csb1="00000000"/>
   </w:font>
   <w:font w:name="Calibri Light">
     <w:panose1 w:val="020F0302020204030204"/>
     <w:charset w:val="00"/>
     <w:family w:val="swiss"/>
     <w:pitch w:val="variable"/>
-    <w:sig w:usb0="A00002EF" w:usb1="4000207B" w:usb2="00000000" w:usb3="00000000" w:csb0="0000009F" w:csb1="00000000"/>
+    <w:sig w:usb0="A0002AEF" w:usb1="4000207B" w:usb2="00000000" w:usb3="00000000" w:csb0="000001FF" w:csb1="00000000"/>
   </w:font>
 </w:fonts>
 </file>
@@ -5403,8 +6477,11 @@
   </w:compat>
   <w:rsids>
     <w:rsidRoot w:val="00382461"/>
+    <w:rsid w:val="002C4E5E"/>
     <w:rsid w:val="00382461"/>
+    <w:rsid w:val="0076082A"/>
     <w:rsid w:val="008B6CA9"/>
+    <w:rsid w:val="00A518F6"/>
   </w:rsids>
   <m:mathPr>
     <m:mathFont m:val="Cambria Math"/>
@@ -5858,7 +6935,7 @@
     <w:basedOn w:val="Carpredefinitoparagrafo"/>
     <w:uiPriority w:val="99"/>
     <w:semiHidden/>
-    <w:rsid w:val="00382461"/>
+    <w:rsid w:val="0076082A"/>
     <w:rPr>
       <w:color w:val="808080"/>
     </w:rPr>
@@ -6115,7 +7192,7 @@
 </file>
 
 <file path=customXml/itemProps1.xml><?xml version="1.0" encoding="utf-8"?>
-<ds:datastoreItem xmlns:ds="http://schemas.openxmlformats.org/officeDocument/2006/customXml" ds:itemID="{B2B07EE8-8827-4980-AE4B-D3A0866B33DA}">
+<ds:datastoreItem xmlns:ds="http://schemas.openxmlformats.org/officeDocument/2006/customXml" ds:itemID="{B1030D8B-7556-4138-9637-7A1E57E8585E}">
   <ds:schemaRefs>
     <ds:schemaRef ds:uri="http://schemas.openxmlformats.org/officeDocument/2006/bibliography"/>
   </ds:schemaRefs>

</xml_diff>

<commit_message>
Major revision of the project
</commit_message>
<xml_diff>
--- a/project/DDD.docx
+++ b/project/DDD.docx
@@ -12,14 +12,14 @@
           <w:lang w:val="it-IT"/>
         </w:rPr>
       </w:pPr>
-      <w:bookmarkStart w:id="0" w:name="_GoBack"/>
-      <w:bookmarkEnd w:id="0"/>
+      <w:proofErr w:type="spellStart"/>
       <w:r>
         <w:rPr>
           <w:lang w:val="it-IT"/>
         </w:rPr>
         <w:t>MrPenn</w:t>
       </w:r>
+      <w:proofErr w:type="spellEnd"/>
     </w:p>
     <w:p>
       <w:pPr>
@@ -286,9 +286,14 @@
           <w:lang w:val="it-IT"/>
         </w:rPr>
       </w:pPr>
-      <w:r>
+      <w:proofErr w:type="spellStart"/>
+      <w:r>
+        <w:rPr>
+          <w:lang w:val="it-IT"/>
+        </w:rPr>
         <w:t>Revision</w:t>
       </w:r>
+      <w:proofErr w:type="spellEnd"/>
       <w:r>
         <w:rPr>
           <w:lang w:val="it-IT"/>
@@ -346,13 +351,19 @@
           <w:docPartUnique/>
         </w:docPartObj>
       </w:sdtPr>
+      <w:sdtEndPr/>
       <w:sdtContent>
         <w:p>
           <w:pPr>
             <w:pStyle w:val="Titolosommario"/>
           </w:pPr>
           <w:r>
-            <w:t>CONTENTS</w:t>
+            <w:t>CON</w:t>
+          </w:r>
+          <w:bookmarkStart w:id="0" w:name="_GoBack"/>
+          <w:bookmarkEnd w:id="0"/>
+          <w:r>
+            <w:t>TENTS</w:t>
           </w:r>
         </w:p>
         <w:p>
@@ -376,7 +387,7 @@
           <w:r>
             <w:fldChar w:fldCharType="separate"/>
           </w:r>
-          <w:hyperlink w:anchor="_Toc32778114" w:history="1">
+          <w:hyperlink w:anchor="_Toc33220099" w:history="1">
             <w:r>
               <w:rPr>
                 <w:rStyle w:val="Collegamentoipertestuale"/>
@@ -417,7 +428,7 @@
                 <w:noProof/>
                 <w:webHidden/>
               </w:rPr>
-              <w:instrText xml:space="preserve"> PAGEREF _Toc32778114 \h </w:instrText>
+              <w:instrText xml:space="preserve"> PAGEREF _Toc33220099 \h </w:instrText>
             </w:r>
             <w:r>
               <w:rPr>
@@ -460,7 +471,7 @@
               <w:lang w:eastAsia="en-GB"/>
             </w:rPr>
           </w:pPr>
-          <w:hyperlink w:anchor="_Toc32778115" w:history="1">
+          <w:hyperlink w:anchor="_Toc33220100" w:history="1">
             <w:r>
               <w:rPr>
                 <w:rStyle w:val="Collegamentoipertestuale"/>
@@ -501,7 +512,7 @@
                 <w:noProof/>
                 <w:webHidden/>
               </w:rPr>
-              <w:instrText xml:space="preserve"> PAGEREF _Toc32778115 \h </w:instrText>
+              <w:instrText xml:space="preserve"> PAGEREF _Toc33220100 \h </w:instrText>
             </w:r>
             <w:r>
               <w:rPr>
@@ -544,7 +555,7 @@
               <w:lang w:eastAsia="en-GB"/>
             </w:rPr>
           </w:pPr>
-          <w:hyperlink w:anchor="_Toc32778116" w:history="1">
+          <w:hyperlink w:anchor="_Toc33220101" w:history="1">
             <w:r>
               <w:rPr>
                 <w:rStyle w:val="Collegamentoipertestuale"/>
@@ -585,7 +596,7 @@
                 <w:noProof/>
                 <w:webHidden/>
               </w:rPr>
-              <w:instrText xml:space="preserve"> PAGEREF _Toc32778116 \h </w:instrText>
+              <w:instrText xml:space="preserve"> PAGEREF _Toc33220101 \h </w:instrText>
             </w:r>
             <w:r>
               <w:rPr>
@@ -628,7 +639,7 @@
               <w:lang w:eastAsia="en-GB"/>
             </w:rPr>
           </w:pPr>
-          <w:hyperlink w:anchor="_Toc32778117" w:history="1">
+          <w:hyperlink w:anchor="_Toc33220102" w:history="1">
             <w:r>
               <w:rPr>
                 <w:rStyle w:val="Collegamentoipertestuale"/>
@@ -669,7 +680,7 @@
                 <w:noProof/>
                 <w:webHidden/>
               </w:rPr>
-              <w:instrText xml:space="preserve"> PAGEREF _Toc32778117 \h </w:instrText>
+              <w:instrText xml:space="preserve"> PAGEREF _Toc33220102 \h </w:instrText>
             </w:r>
             <w:r>
               <w:rPr>
@@ -712,7 +723,7 @@
               <w:lang w:eastAsia="en-GB"/>
             </w:rPr>
           </w:pPr>
-          <w:hyperlink w:anchor="_Toc32778118" w:history="1">
+          <w:hyperlink w:anchor="_Toc33220103" w:history="1">
             <w:r>
               <w:rPr>
                 <w:rStyle w:val="Collegamentoipertestuale"/>
@@ -753,7 +764,7 @@
                 <w:noProof/>
                 <w:webHidden/>
               </w:rPr>
-              <w:instrText xml:space="preserve"> PAGEREF _Toc32778118 \h </w:instrText>
+              <w:instrText xml:space="preserve"> PAGEREF _Toc33220103 \h </w:instrText>
             </w:r>
             <w:r>
               <w:rPr>
@@ -796,7 +807,7 @@
               <w:lang w:eastAsia="en-GB"/>
             </w:rPr>
           </w:pPr>
-          <w:hyperlink w:anchor="_Toc32778119" w:history="1">
+          <w:hyperlink w:anchor="_Toc33220104" w:history="1">
             <w:r>
               <w:rPr>
                 <w:rStyle w:val="Collegamentoipertestuale"/>
@@ -837,7 +848,7 @@
                 <w:noProof/>
                 <w:webHidden/>
               </w:rPr>
-              <w:instrText xml:space="preserve"> PAGEREF _Toc32778119 \h </w:instrText>
+              <w:instrText xml:space="preserve"> PAGEREF _Toc33220104 \h </w:instrText>
             </w:r>
             <w:r>
               <w:rPr>
@@ -880,7 +891,7 @@
               <w:lang w:eastAsia="en-GB"/>
             </w:rPr>
           </w:pPr>
-          <w:hyperlink w:anchor="_Toc32778120" w:history="1">
+          <w:hyperlink w:anchor="_Toc33220105" w:history="1">
             <w:r>
               <w:rPr>
                 <w:rStyle w:val="Collegamentoipertestuale"/>
@@ -921,7 +932,7 @@
                 <w:noProof/>
                 <w:webHidden/>
               </w:rPr>
-              <w:instrText xml:space="preserve"> PAGEREF _Toc32778120 \h </w:instrText>
+              <w:instrText xml:space="preserve"> PAGEREF _Toc33220105 \h </w:instrText>
             </w:r>
             <w:r>
               <w:rPr>
@@ -964,7 +975,7 @@
               <w:lang w:eastAsia="en-GB"/>
             </w:rPr>
           </w:pPr>
-          <w:hyperlink w:anchor="_Toc32778121" w:history="1">
+          <w:hyperlink w:anchor="_Toc33220106" w:history="1">
             <w:r>
               <w:rPr>
                 <w:rStyle w:val="Collegamentoipertestuale"/>
@@ -1005,7 +1016,7 @@
                 <w:noProof/>
                 <w:webHidden/>
               </w:rPr>
-              <w:instrText xml:space="preserve"> PAGEREF _Toc32778121 \h </w:instrText>
+              <w:instrText xml:space="preserve"> PAGEREF _Toc33220106 \h </w:instrText>
             </w:r>
             <w:r>
               <w:rPr>
@@ -1048,7 +1059,7 @@
               <w:lang w:eastAsia="en-GB"/>
             </w:rPr>
           </w:pPr>
-          <w:hyperlink w:anchor="_Toc32778122" w:history="1">
+          <w:hyperlink w:anchor="_Toc33220107" w:history="1">
             <w:r>
               <w:rPr>
                 <w:rStyle w:val="Collegamentoipertestuale"/>
@@ -1089,7 +1100,7 @@
                 <w:noProof/>
                 <w:webHidden/>
               </w:rPr>
-              <w:instrText xml:space="preserve"> PAGEREF _Toc32778122 \h </w:instrText>
+              <w:instrText xml:space="preserve"> PAGEREF _Toc33220107 \h </w:instrText>
             </w:r>
             <w:r>
               <w:rPr>
@@ -1132,7 +1143,7 @@
               <w:lang w:eastAsia="en-GB"/>
             </w:rPr>
           </w:pPr>
-          <w:hyperlink w:anchor="_Toc32778123" w:history="1">
+          <w:hyperlink w:anchor="_Toc33220108" w:history="1">
             <w:r>
               <w:rPr>
                 <w:rStyle w:val="Collegamentoipertestuale"/>
@@ -1173,7 +1184,7 @@
                 <w:noProof/>
                 <w:webHidden/>
               </w:rPr>
-              <w:instrText xml:space="preserve"> PAGEREF _Toc32778123 \h </w:instrText>
+              <w:instrText xml:space="preserve"> PAGEREF _Toc33220108 \h </w:instrText>
             </w:r>
             <w:r>
               <w:rPr>
@@ -1216,7 +1227,7 @@
               <w:lang w:eastAsia="en-GB"/>
             </w:rPr>
           </w:pPr>
-          <w:hyperlink w:anchor="_Toc32778124" w:history="1">
+          <w:hyperlink w:anchor="_Toc33220109" w:history="1">
             <w:r>
               <w:rPr>
                 <w:rStyle w:val="Collegamentoipertestuale"/>
@@ -1257,7 +1268,7 @@
                 <w:noProof/>
                 <w:webHidden/>
               </w:rPr>
-              <w:instrText xml:space="preserve"> PAGEREF _Toc32778124 \h </w:instrText>
+              <w:instrText xml:space="preserve"> PAGEREF _Toc33220109 \h </w:instrText>
             </w:r>
             <w:r>
               <w:rPr>
@@ -1300,7 +1311,7 @@
               <w:lang w:eastAsia="en-GB"/>
             </w:rPr>
           </w:pPr>
-          <w:hyperlink w:anchor="_Toc32778125" w:history="1">
+          <w:hyperlink w:anchor="_Toc33220110" w:history="1">
             <w:r>
               <w:rPr>
                 <w:rStyle w:val="Collegamentoipertestuale"/>
@@ -1341,7 +1352,7 @@
                 <w:noProof/>
                 <w:webHidden/>
               </w:rPr>
-              <w:instrText xml:space="preserve"> PAGEREF _Toc32778125 \h </w:instrText>
+              <w:instrText xml:space="preserve"> PAGEREF _Toc33220110 \h </w:instrText>
             </w:r>
             <w:r>
               <w:rPr>
@@ -1384,7 +1395,7 @@
               <w:lang w:eastAsia="en-GB"/>
             </w:rPr>
           </w:pPr>
-          <w:hyperlink w:anchor="_Toc32778126" w:history="1">
+          <w:hyperlink w:anchor="_Toc33220111" w:history="1">
             <w:r>
               <w:rPr>
                 <w:rStyle w:val="Collegamentoipertestuale"/>
@@ -1425,7 +1436,7 @@
                 <w:noProof/>
                 <w:webHidden/>
               </w:rPr>
-              <w:instrText xml:space="preserve"> PAGEREF _Toc32778126 \h </w:instrText>
+              <w:instrText xml:space="preserve"> PAGEREF _Toc33220111 \h </w:instrText>
             </w:r>
             <w:r>
               <w:rPr>
@@ -1468,7 +1479,7 @@
               <w:lang w:eastAsia="en-GB"/>
             </w:rPr>
           </w:pPr>
-          <w:hyperlink w:anchor="_Toc32778127" w:history="1">
+          <w:hyperlink w:anchor="_Toc33220112" w:history="1">
             <w:r>
               <w:rPr>
                 <w:rStyle w:val="Collegamentoipertestuale"/>
@@ -1509,7 +1520,7 @@
                 <w:noProof/>
                 <w:webHidden/>
               </w:rPr>
-              <w:instrText xml:space="preserve"> PAGEREF _Toc32778127 \h </w:instrText>
+              <w:instrText xml:space="preserve"> PAGEREF _Toc33220112 \h </w:instrText>
             </w:r>
             <w:r>
               <w:rPr>
@@ -1552,7 +1563,7 @@
               <w:lang w:eastAsia="en-GB"/>
             </w:rPr>
           </w:pPr>
-          <w:hyperlink w:anchor="_Toc32778128" w:history="1">
+          <w:hyperlink w:anchor="_Toc33220113" w:history="1">
             <w:r>
               <w:rPr>
                 <w:rStyle w:val="Collegamentoipertestuale"/>
@@ -1593,7 +1604,7 @@
                 <w:noProof/>
                 <w:webHidden/>
               </w:rPr>
-              <w:instrText xml:space="preserve"> PAGEREF _Toc32778128 \h </w:instrText>
+              <w:instrText xml:space="preserve"> PAGEREF _Toc33220113 \h </w:instrText>
             </w:r>
             <w:r>
               <w:rPr>
@@ -1636,7 +1647,7 @@
               <w:lang w:eastAsia="en-GB"/>
             </w:rPr>
           </w:pPr>
-          <w:hyperlink w:anchor="_Toc32778129" w:history="1">
+          <w:hyperlink w:anchor="_Toc33220114" w:history="1">
             <w:r>
               <w:rPr>
                 <w:rStyle w:val="Collegamentoipertestuale"/>
@@ -1677,7 +1688,7 @@
                 <w:noProof/>
                 <w:webHidden/>
               </w:rPr>
-              <w:instrText xml:space="preserve"> PAGEREF _Toc32778129 \h </w:instrText>
+              <w:instrText xml:space="preserve"> PAGEREF _Toc33220114 \h </w:instrText>
             </w:r>
             <w:r>
               <w:rPr>
@@ -1720,7 +1731,7 @@
               <w:lang w:eastAsia="en-GB"/>
             </w:rPr>
           </w:pPr>
-          <w:hyperlink w:anchor="_Toc32778130" w:history="1">
+          <w:hyperlink w:anchor="_Toc33220115" w:history="1">
             <w:r>
               <w:rPr>
                 <w:rStyle w:val="Collegamentoipertestuale"/>
@@ -1761,7 +1772,7 @@
                 <w:noProof/>
                 <w:webHidden/>
               </w:rPr>
-              <w:instrText xml:space="preserve"> PAGEREF _Toc32778130 \h </w:instrText>
+              <w:instrText xml:space="preserve"> PAGEREF _Toc33220115 \h </w:instrText>
             </w:r>
             <w:r>
               <w:rPr>
@@ -1781,7 +1792,7 @@
                 <w:noProof/>
                 <w:webHidden/>
               </w:rPr>
-              <w:t>7</w:t>
+              <w:t>8</w:t>
             </w:r>
             <w:r>
               <w:rPr>
@@ -1804,7 +1815,7 @@
               <w:lang w:eastAsia="en-GB"/>
             </w:rPr>
           </w:pPr>
-          <w:hyperlink w:anchor="_Toc32778131" w:history="1">
+          <w:hyperlink w:anchor="_Toc33220116" w:history="1">
             <w:r>
               <w:rPr>
                 <w:rStyle w:val="Collegamentoipertestuale"/>
@@ -1824,7 +1835,7 @@
                 <w:rStyle w:val="Collegamentoipertestuale"/>
                 <w:noProof/>
               </w:rPr>
-              <w:t>Patterns</w:t>
+              <w:t>Interactions</w:t>
             </w:r>
             <w:r>
               <w:rPr>
@@ -1845,7 +1856,7 @@
                 <w:noProof/>
                 <w:webHidden/>
               </w:rPr>
-              <w:instrText xml:space="preserve"> PAGEREF _Toc32778131 \h </w:instrText>
+              <w:instrText xml:space="preserve"> PAGEREF _Toc33220116 \h </w:instrText>
             </w:r>
             <w:r>
               <w:rPr>
@@ -1865,7 +1876,7 @@
                 <w:noProof/>
                 <w:webHidden/>
               </w:rPr>
-              <w:t>7</w:t>
+              <w:t>8</w:t>
             </w:r>
             <w:r>
               <w:rPr>
@@ -1888,7 +1899,7 @@
               <w:lang w:eastAsia="en-GB"/>
             </w:rPr>
           </w:pPr>
-          <w:hyperlink w:anchor="_Toc32778132" w:history="1">
+          <w:hyperlink w:anchor="_Toc33220117" w:history="1">
             <w:r>
               <w:rPr>
                 <w:rStyle w:val="Collegamentoipertestuale"/>
@@ -1908,7 +1919,7 @@
                 <w:rStyle w:val="Collegamentoipertestuale"/>
                 <w:noProof/>
               </w:rPr>
-              <w:t>Interactions</w:t>
+              <w:t>Patterns</w:t>
             </w:r>
             <w:r>
               <w:rPr>
@@ -1929,7 +1940,7 @@
                 <w:noProof/>
                 <w:webHidden/>
               </w:rPr>
-              <w:instrText xml:space="preserve"> PAGEREF _Toc32778132 \h </w:instrText>
+              <w:instrText xml:space="preserve"> PAGEREF _Toc33220117 \h </w:instrText>
             </w:r>
             <w:r>
               <w:rPr>
@@ -1949,7 +1960,7 @@
                 <w:noProof/>
                 <w:webHidden/>
               </w:rPr>
-              <w:t>7</w:t>
+              <w:t>8</w:t>
             </w:r>
             <w:r>
               <w:rPr>
@@ -1972,7 +1983,7 @@
               <w:lang w:eastAsia="en-GB"/>
             </w:rPr>
           </w:pPr>
-          <w:hyperlink w:anchor="_Toc32778133" w:history="1">
+          <w:hyperlink w:anchor="_Toc33220118" w:history="1">
             <w:r>
               <w:rPr>
                 <w:rStyle w:val="Collegamentoipertestuale"/>
@@ -1992,7 +2003,7 @@
                 <w:rStyle w:val="Collegamentoipertestuale"/>
                 <w:noProof/>
               </w:rPr>
-              <w:t>State dynamics</w:t>
+              <w:t>Algorithm</w:t>
             </w:r>
             <w:r>
               <w:rPr>
@@ -2013,7 +2024,7 @@
                 <w:noProof/>
                 <w:webHidden/>
               </w:rPr>
-              <w:instrText xml:space="preserve"> PAGEREF _Toc32778133 \h </w:instrText>
+              <w:instrText xml:space="preserve"> PAGEREF _Toc33220118 \h </w:instrText>
             </w:r>
             <w:r>
               <w:rPr>
@@ -2033,7 +2044,7 @@
                 <w:noProof/>
                 <w:webHidden/>
               </w:rPr>
-              <w:t>7</w:t>
+              <w:t>9</w:t>
             </w:r>
             <w:r>
               <w:rPr>
@@ -2056,7 +2067,7 @@
               <w:lang w:eastAsia="en-GB"/>
             </w:rPr>
           </w:pPr>
-          <w:hyperlink w:anchor="_Toc32778134" w:history="1">
+          <w:hyperlink w:anchor="_Toc33220119" w:history="1">
             <w:r>
               <w:rPr>
                 <w:rStyle w:val="Collegamentoipertestuale"/>
@@ -2076,7 +2087,7 @@
                 <w:rStyle w:val="Collegamentoipertestuale"/>
                 <w:noProof/>
               </w:rPr>
-              <w:t>Algorithm</w:t>
+              <w:t>Resources</w:t>
             </w:r>
             <w:r>
               <w:rPr>
@@ -2097,7 +2108,7 @@
                 <w:noProof/>
                 <w:webHidden/>
               </w:rPr>
-              <w:instrText xml:space="preserve"> PAGEREF _Toc32778134 \h </w:instrText>
+              <w:instrText xml:space="preserve"> PAGEREF _Toc33220119 \h </w:instrText>
             </w:r>
             <w:r>
               <w:rPr>
@@ -2117,7 +2128,7 @@
                 <w:noProof/>
                 <w:webHidden/>
               </w:rPr>
-              <w:t>7</w:t>
+              <w:t>9</w:t>
             </w:r>
             <w:r>
               <w:rPr>
@@ -2140,7 +2151,7 @@
               <w:lang w:eastAsia="en-GB"/>
             </w:rPr>
           </w:pPr>
-          <w:hyperlink w:anchor="_Toc32778135" w:history="1">
+          <w:hyperlink w:anchor="_Toc33220120" w:history="1">
             <w:r>
               <w:rPr>
                 <w:rStyle w:val="Collegamentoipertestuale"/>
@@ -2160,7 +2171,7 @@
                 <w:rStyle w:val="Collegamentoipertestuale"/>
                 <w:noProof/>
               </w:rPr>
-              <w:t>Resources</w:t>
+              <w:t>User Interface</w:t>
             </w:r>
             <w:r>
               <w:rPr>
@@ -2181,7 +2192,7 @@
                 <w:noProof/>
                 <w:webHidden/>
               </w:rPr>
-              <w:instrText xml:space="preserve"> PAGEREF _Toc32778135 \h </w:instrText>
+              <w:instrText xml:space="preserve"> PAGEREF _Toc33220120 \h </w:instrText>
             </w:r>
             <w:r>
               <w:rPr>
@@ -2201,7 +2212,7 @@
                 <w:noProof/>
                 <w:webHidden/>
               </w:rPr>
-              <w:t>7</w:t>
+              <w:t>9</w:t>
             </w:r>
             <w:r>
               <w:rPr>
@@ -2224,7 +2235,7 @@
               <w:lang w:eastAsia="en-GB"/>
             </w:rPr>
           </w:pPr>
-          <w:hyperlink w:anchor="_Toc32778136" w:history="1">
+          <w:hyperlink w:anchor="_Toc33220121" w:history="1">
             <w:r>
               <w:rPr>
                 <w:rStyle w:val="Collegamentoipertestuale"/>
@@ -2244,7 +2255,7 @@
                 <w:rStyle w:val="Collegamentoipertestuale"/>
                 <w:noProof/>
               </w:rPr>
-              <w:t>User Interface</w:t>
+              <w:t>Implementation notes</w:t>
             </w:r>
             <w:r>
               <w:rPr>
@@ -2265,7 +2276,7 @@
                 <w:noProof/>
                 <w:webHidden/>
               </w:rPr>
-              <w:instrText xml:space="preserve"> PAGEREF _Toc32778136 \h </w:instrText>
+              <w:instrText xml:space="preserve"> PAGEREF _Toc33220121 \h </w:instrText>
             </w:r>
             <w:r>
               <w:rPr>
@@ -2285,7 +2296,7 @@
                 <w:noProof/>
                 <w:webHidden/>
               </w:rPr>
-              <w:t>8</w:t>
+              <w:t>9</w:t>
             </w:r>
             <w:r>
               <w:rPr>
@@ -2317,7 +2328,7 @@
       <w:pPr>
         <w:pStyle w:val="Titolo1"/>
       </w:pPr>
-      <w:bookmarkStart w:id="1" w:name="_Toc32778114"/>
+      <w:bookmarkStart w:id="1" w:name="_Toc33220099"/>
       <w:r>
         <w:lastRenderedPageBreak/>
         <w:t>Introduction</w:t>
@@ -2328,7 +2339,7 @@
       <w:pPr>
         <w:pStyle w:val="Titolo2"/>
       </w:pPr>
-      <w:bookmarkStart w:id="2" w:name="_Toc32778115"/>
+      <w:bookmarkStart w:id="2" w:name="_Toc33220100"/>
       <w:r>
         <w:t>Purpose</w:t>
       </w:r>
@@ -2336,14 +2347,22 @@
     </w:p>
     <w:p>
       <w:r>
-        <w:t>The purpose of the MrPenn system is to allow its users to store their money transactions, then they will have access to their personal balance and some personal statistics or graphs based on this data. All the data is personal and confidential, thus is not shared between users.</w:t>
+        <w:t xml:space="preserve">The purpose of the </w:t>
+      </w:r>
+      <w:proofErr w:type="spellStart"/>
+      <w:r>
+        <w:t>MrPenn</w:t>
+      </w:r>
+      <w:proofErr w:type="spellEnd"/>
+      <w:r>
+        <w:t xml:space="preserve"> system is to allow its users to store their money transactions, then they will have access to their personal balance and some personal statistics or graphs based on this data. All the data is personal and confidential, thus is not shared between users.</w:t>
       </w:r>
     </w:p>
     <w:p>
       <w:pPr>
         <w:pStyle w:val="Titolo2"/>
       </w:pPr>
-      <w:bookmarkStart w:id="3" w:name="_Toc32778116"/>
+      <w:bookmarkStart w:id="3" w:name="_Toc33220101"/>
       <w:r>
         <w:t>Overview</w:t>
       </w:r>
@@ -2353,7 +2372,7 @@
       <w:pPr>
         <w:pStyle w:val="Titolo3"/>
       </w:pPr>
-      <w:bookmarkStart w:id="4" w:name="_Toc32778117"/>
+      <w:bookmarkStart w:id="4" w:name="_Toc33220102"/>
       <w:r>
         <w:t>Goals</w:t>
       </w:r>
@@ -2435,7 +2454,7 @@
       <w:pPr>
         <w:pStyle w:val="Titolo3"/>
       </w:pPr>
-      <w:bookmarkStart w:id="5" w:name="_Toc32778118"/>
+      <w:bookmarkStart w:id="5" w:name="_Toc33220103"/>
       <w:r>
         <w:t>Requirements</w:t>
       </w:r>
@@ -2450,7 +2469,13 @@
         </w:numPr>
       </w:pPr>
       <w:r>
-        <w:t>R1: The user is prompted to login if necessary</w:t>
+        <w:t>R1: The user is prompted to log</w:t>
+      </w:r>
+      <w:r>
+        <w:t xml:space="preserve"> </w:t>
+      </w:r>
+      <w:r>
+        <w:t>in if necessary</w:t>
       </w:r>
     </w:p>
     <w:p>
@@ -2866,7 +2891,7 @@
       <w:pPr>
         <w:pStyle w:val="Titolo3"/>
       </w:pPr>
-      <w:bookmarkStart w:id="6" w:name="_Toc32778119"/>
+      <w:bookmarkStart w:id="6" w:name="_Toc33220104"/>
       <w:r>
         <w:t>Assumptions</w:t>
       </w:r>
@@ -2893,7 +2918,15 @@
         </w:numPr>
       </w:pPr>
       <w:r>
-        <w:t>D2: The user has a device and the MrPenn app.</w:t>
+        <w:t xml:space="preserve">D2: The user has a device and the </w:t>
+      </w:r>
+      <w:proofErr w:type="spellStart"/>
+      <w:r>
+        <w:t>MrPenn</w:t>
+      </w:r>
+      <w:proofErr w:type="spellEnd"/>
+      <w:r>
+        <w:t xml:space="preserve"> app.</w:t>
       </w:r>
     </w:p>
     <w:p>
@@ -2924,7 +2957,7 @@
       <w:pPr>
         <w:pStyle w:val="Titolo3"/>
       </w:pPr>
-      <w:bookmarkStart w:id="7" w:name="_Toc32778120"/>
+      <w:bookmarkStart w:id="7" w:name="_Toc33220105"/>
       <w:r>
         <w:t>Other relevant data from RSD</w:t>
       </w:r>
@@ -2951,7 +2984,13 @@
         </w:numPr>
       </w:pPr>
       <w:r>
-        <w:t>U2: User login.</w:t>
+        <w:t>U2: User log</w:t>
+      </w:r>
+      <w:r>
+        <w:t xml:space="preserve"> </w:t>
+      </w:r>
+      <w:r>
+        <w:t>in.</w:t>
       </w:r>
     </w:p>
     <w:p>
@@ -3066,7 +3105,7 @@
       <w:pPr>
         <w:pStyle w:val="Titolo2"/>
       </w:pPr>
-      <w:bookmarkStart w:id="8" w:name="_Toc32778121"/>
+      <w:bookmarkStart w:id="8" w:name="_Toc33220106"/>
       <w:r>
         <w:t>Definitions</w:t>
       </w:r>
@@ -3196,7 +3235,7 @@
       <w:pPr>
         <w:pStyle w:val="Titolo2"/>
       </w:pPr>
-      <w:bookmarkStart w:id="9" w:name="_Toc32778122"/>
+      <w:bookmarkStart w:id="9" w:name="_Toc33220107"/>
       <w:r>
         <w:t>Acronyms and abbreviations</w:t>
       </w:r>
@@ -3210,8 +3249,13 @@
           <w:numId w:val="15"/>
         </w:numPr>
       </w:pPr>
-      <w:r>
-        <w:t>Gn: goal number n.</w:t>
+      <w:proofErr w:type="spellStart"/>
+      <w:r>
+        <w:t>Gn</w:t>
+      </w:r>
+      <w:proofErr w:type="spellEnd"/>
+      <w:r>
+        <w:t>: goal number n.</w:t>
       </w:r>
     </w:p>
     <w:p>
@@ -3234,8 +3278,13 @@
           <w:numId w:val="15"/>
         </w:numPr>
       </w:pPr>
-      <w:r>
-        <w:t>Dn: domain assumption number n.</w:t>
+      <w:proofErr w:type="spellStart"/>
+      <w:r>
+        <w:t>Dn</w:t>
+      </w:r>
+      <w:proofErr w:type="spellEnd"/>
+      <w:r>
+        <w:t>: domain assumption number n.</w:t>
       </w:r>
     </w:p>
     <w:p>
@@ -3258,8 +3307,13 @@
           <w:numId w:val="15"/>
         </w:numPr>
       </w:pPr>
-      <w:r>
-        <w:t>UIn: user interface requirement number n.</w:t>
+      <w:proofErr w:type="spellStart"/>
+      <w:r>
+        <w:t>UIn</w:t>
+      </w:r>
+      <w:proofErr w:type="spellEnd"/>
+      <w:r>
+        <w:t>: user interface requirement number n.</w:t>
       </w:r>
     </w:p>
     <w:p>
@@ -3271,14 +3325,22 @@
         </w:numPr>
       </w:pPr>
       <w:r>
-        <w:t>On: other requirement number n.</w:t>
+        <w:t xml:space="preserve">On: </w:t>
+      </w:r>
+      <w:proofErr w:type="gramStart"/>
+      <w:r>
+        <w:t>other</w:t>
+      </w:r>
+      <w:proofErr w:type="gramEnd"/>
+      <w:r>
+        <w:t xml:space="preserve"> requirement number n.</w:t>
       </w:r>
     </w:p>
     <w:p>
       <w:pPr>
         <w:pStyle w:val="Titolo2"/>
       </w:pPr>
-      <w:bookmarkStart w:id="10" w:name="_Toc32778123"/>
+      <w:bookmarkStart w:id="10" w:name="_Toc33220108"/>
       <w:r>
         <w:t>Revision history</w:t>
       </w:r>
@@ -3303,7 +3365,7 @@
       <w:pPr>
         <w:pStyle w:val="Titolo1"/>
       </w:pPr>
-      <w:bookmarkStart w:id="11" w:name="_Toc32778124"/>
+      <w:bookmarkStart w:id="11" w:name="_Toc33220109"/>
       <w:r>
         <w:lastRenderedPageBreak/>
         <w:t>References</w:t>
@@ -3340,7 +3402,7 @@
       <w:pPr>
         <w:pStyle w:val="Titolo1"/>
       </w:pPr>
-      <w:bookmarkStart w:id="12" w:name="_Toc32778125"/>
+      <w:bookmarkStart w:id="12" w:name="_Toc33220110"/>
       <w:r>
         <w:lastRenderedPageBreak/>
         <w:t>Context</w:t>
@@ -3349,7 +3411,13 @@
     </w:p>
     <w:p>
       <w:r>
-        <w:t>This design document focuses on the front end, leaving the backend to a SaaS, which will mainly implement three function: authorization, data storage and security checks.</w:t>
+        <w:t xml:space="preserve">This design document focuses on the front end, </w:t>
+      </w:r>
+      <w:r>
+        <w:t>the data will be stored in an external back end</w:t>
+      </w:r>
+      <w:r>
+        <w:t>, which will mainly implement three function: authorization, data storage and security checks.</w:t>
       </w:r>
     </w:p>
     <w:p>
@@ -3367,7 +3435,7 @@
       <w:pPr>
         <w:pStyle w:val="Titolo2"/>
       </w:pPr>
-      <w:bookmarkStart w:id="13" w:name="_Toc32778126"/>
+      <w:bookmarkStart w:id="13" w:name="_Toc33220111"/>
       <w:r>
         <w:t>Use case</w:t>
       </w:r>
@@ -3404,13 +3472,16 @@
       <w:r>
         <w:t>of the front end and their relationship with the backend functions.</w:t>
       </w:r>
+      <w:r>
+        <w:t xml:space="preserve"> The red arrows represent an indirect communication with the back end, through other front endo components and the network.</w:t>
+      </w:r>
     </w:p>
     <w:p>
       <w:pPr>
         <w:keepNext/>
       </w:pPr>
       <w:r>
-        <w:object w:dxaOrig="11161" w:dyaOrig="4681" w14:anchorId="7C993DF6">
+        <w:object w:dxaOrig="11160" w:dyaOrig="4680" w14:anchorId="7C993DF6">
           <v:shapetype id="_x0000_t75" coordsize="21600,21600" o:spt="75" o:preferrelative="t" path="m@4@5l@4@11@9@11@9@5xe" filled="f" stroked="f">
             <v:stroke joinstyle="miter"/>
             <v:formulas>
@@ -3430,10 +3501,10 @@
             <v:path o:extrusionok="f" gradientshapeok="t" o:connecttype="rect"/>
             <o:lock v:ext="edit" aspectratio="t"/>
           </v:shapetype>
-          <v:shape id="_x0000_i1036" type="#_x0000_t75" style="width:484.9pt;height:204pt" o:ole="">
+          <v:shape id="_x0000_i1025" type="#_x0000_t75" style="width:485.15pt;height:204pt" o:ole="">
             <v:imagedata r:id="rId8" o:title=""/>
           </v:shape>
-          <o:OLEObject Type="Embed" ProgID="Visio.Drawing.15" ShapeID="_x0000_i1036" DrawAspect="Content" ObjectID="_1643390912" r:id="rId9"/>
+          <o:OLEObject Type="Embed" ProgID="Visio.Drawing.15" ShapeID="_x0000_i1025" DrawAspect="Content" ObjectID="_1643832841" r:id="rId9"/>
         </w:object>
       </w:r>
     </w:p>
@@ -3461,6 +3532,9 @@
         <w:t>1</w:t>
       </w:r>
       <w:r>
+        <w:rPr>
+          <w:noProof/>
+        </w:rPr>
         <w:fldChar w:fldCharType="end"/>
       </w:r>
       <w:bookmarkEnd w:id="14"/>
@@ -3470,13 +3544,20 @@
     </w:p>
     <w:p>
       <w:r>
-        <w:t>Here follows a specification for each of the use case, the actors are not specified since there is only the user.</w:t>
+        <w:t xml:space="preserve">Here follows a specification </w:t>
+      </w:r>
+      <w:r>
+        <w:t>of</w:t>
+      </w:r>
+      <w:r>
+        <w:t xml:space="preserve"> each use case, the actors are not specified since there is only the user.</w:t>
       </w:r>
     </w:p>
     <w:p>
       <w:pPr>
         <w:pStyle w:val="Titolo4"/>
       </w:pPr>
+      <w:commentRangeStart w:id="15"/>
       <w:r>
         <w:t>U1: User sign up</w:t>
       </w:r>
@@ -3656,12 +3737,16 @@
       <w:r>
         <w:t>can perform additional operations when it receives the transaction.</w:t>
       </w:r>
+      <w:r>
+        <w:t xml:space="preserve"> The data could be encrypted.</w:t>
+      </w:r>
     </w:p>
     <w:p>
       <w:pPr>
         <w:pStyle w:val="Titolo4"/>
       </w:pPr>
       <w:r>
+        <w:lastRenderedPageBreak/>
         <w:t>U3: Request transactions</w:t>
       </w:r>
     </w:p>
@@ -3681,270 +3766,533 @@
         <w:pStyle w:val="Nessunaspaziatura"/>
       </w:pPr>
       <w:r>
+        <w:t>Execution:</w:t>
+      </w:r>
+      <w:r>
+        <w:t xml:space="preserve"> the user requests a list of the transaction he has inserted. The server sends it and the client displays it.</w:t>
+      </w:r>
+    </w:p>
+    <w:p>
+      <w:pPr>
+        <w:pStyle w:val="Nessunaspaziatura"/>
+      </w:pPr>
+      <w:r>
+        <w:t>Postcondition:</w:t>
+      </w:r>
+      <w:r>
+        <w:t xml:space="preserve"> The user can see the requested transaction in detail and modify them.</w:t>
+      </w:r>
+    </w:p>
+    <w:p>
+      <w:pPr>
+        <w:pStyle w:val="Nessunaspaziatura"/>
+      </w:pPr>
+      <w:r>
+        <w:t>Exceptions:</w:t>
+      </w:r>
+      <w:r>
+        <w:t xml:space="preserve"> the operation can fail if the user is not connected to the internet or the sever is not reachable.</w:t>
+      </w:r>
+    </w:p>
+    <w:p>
+      <w:pPr>
+        <w:pStyle w:val="Nessunaspaziatura"/>
+      </w:pPr>
+      <w:r>
+        <w:t>Notes: when the user modifies or deletes a transaction, the server could do some operations on the stored data.</w:t>
+      </w:r>
+    </w:p>
+    <w:p>
+      <w:pPr>
+        <w:pStyle w:val="Titolo4"/>
+      </w:pPr>
+      <w:r>
+        <w:t>U4: Request statistic data</w:t>
+      </w:r>
+    </w:p>
+    <w:p>
+      <w:pPr>
+        <w:pStyle w:val="Nessunaspaziatura"/>
+      </w:pPr>
+      <w:r>
+        <w:t>Precondition:</w:t>
+      </w:r>
+      <w:r>
+        <w:t xml:space="preserve"> the user has signed in.</w:t>
+      </w:r>
+    </w:p>
+    <w:p>
+      <w:pPr>
+        <w:pStyle w:val="Nessunaspaziatura"/>
+      </w:pPr>
+      <w:r>
+        <w:t>Execution:</w:t>
+      </w:r>
+      <w:r>
+        <w:t xml:space="preserve"> </w:t>
+      </w:r>
+      <w:r>
+        <w:t>the app requests some data to the server or uses the data previously cached to create the required statistics or graph.</w:t>
+      </w:r>
+    </w:p>
+    <w:p>
+      <w:pPr>
+        <w:pStyle w:val="Nessunaspaziatura"/>
+      </w:pPr>
+      <w:r>
+        <w:t>Postcondition:</w:t>
+      </w:r>
+      <w:r>
+        <w:t xml:space="preserve"> the user can see the statistics or graph.</w:t>
+      </w:r>
+    </w:p>
+    <w:p>
+      <w:pPr>
+        <w:pStyle w:val="Nessunaspaziatura"/>
+      </w:pPr>
+      <w:r>
+        <w:t>Exceptions:</w:t>
+      </w:r>
+      <w:r>
+        <w:t xml:space="preserve"> the operation can fail if the user is not connected to the internet or the sever is not reachable.</w:t>
+      </w:r>
+    </w:p>
+    <w:p>
+      <w:pPr>
+        <w:pStyle w:val="Nessunaspaziatura"/>
+      </w:pPr>
+      <w:r>
+        <w:t>Notes: the client could keep some data cached.</w:t>
+      </w:r>
+      <w:commentRangeEnd w:id="15"/>
+      <w:r>
+        <w:rPr>
+          <w:rStyle w:val="Rimandocommento"/>
+        </w:rPr>
+        <w:commentReference w:id="15"/>
+      </w:r>
+    </w:p>
+    <w:p>
+      <w:pPr>
+        <w:pStyle w:val="Titolo1"/>
+      </w:pPr>
+      <w:bookmarkStart w:id="16" w:name="_Toc33220112"/>
+      <w:r>
+        <w:t>Composition</w:t>
+      </w:r>
+      <w:bookmarkEnd w:id="16"/>
+    </w:p>
+    <w:p>
+      <w:r>
+        <w:t>As already stated, the back end will be taken off the shelf; the client will use the corresponding package for the communication with the servers. The use of external dependencies in the client will be masked with adapters when it could make sense in the future to change them. Adapter will not be used when dealing with package that are the de facto standard.</w:t>
+      </w:r>
+      <w:r>
+        <w:t xml:space="preserve"> The user interface will be split in widgets.</w:t>
+      </w:r>
+    </w:p>
+    <w:p>
+      <w:pPr>
+        <w:pStyle w:val="Titolo2"/>
+      </w:pPr>
+      <w:bookmarkStart w:id="17" w:name="_Toc33220113"/>
+      <w:r>
+        <w:t>Functional decomposition</w:t>
+      </w:r>
+      <w:bookmarkEnd w:id="17"/>
+    </w:p>
+    <w:p>
+      <w:r>
+        <w:fldChar w:fldCharType="begin"/>
+      </w:r>
+      <w:r>
+        <w:instrText xml:space="preserve"> REF _Ref33098575 \h </w:instrText>
+      </w:r>
+      <w:r>
+        <w:fldChar w:fldCharType="separate"/>
+      </w:r>
+      <w:r>
+        <w:t xml:space="preserve">Figure </w:t>
+      </w:r>
+      <w:r>
+        <w:rPr>
+          <w:noProof/>
+        </w:rPr>
+        <w:t>2</w:t>
+      </w:r>
+      <w:r>
+        <w:fldChar w:fldCharType="end"/>
+      </w:r>
+      <w:r>
+        <w:t xml:space="preserve"> represents the generic component diagram for the front end, in red the connection with the backend. Note that the communication with the backend relies on the used dependencies and is not implemented directly, it could be bidirectional.</w:t>
+      </w:r>
+    </w:p>
+    <w:p>
+      <w:r>
+        <w:t xml:space="preserve">The widgets use the </w:t>
+      </w:r>
+      <w:proofErr w:type="gramStart"/>
+      <w:r>
+        <w:t>Back end</w:t>
+      </w:r>
+      <w:proofErr w:type="gramEnd"/>
+      <w:r>
+        <w:t xml:space="preserve"> Interface to access the data, the Back end Handler can use a Model Handler to cache locally the data and an Encryption Handler to encrypt the sensitive data before sending it to the server.</w:t>
+      </w:r>
+    </w:p>
+    <w:commentRangeStart w:id="18"/>
+    <w:p>
+      <w:pPr>
+        <w:keepNext/>
+      </w:pPr>
+      <w:r>
+        <w:object w:dxaOrig="16164" w:dyaOrig="7969" w14:anchorId="41DF6019">
+          <v:shape id="_x0000_i1026" type="#_x0000_t75" style="width:481.15pt;height:237.15pt" o:ole="">
+            <v:imagedata r:id="rId13" o:title=""/>
+          </v:shape>
+          <o:OLEObject Type="Embed" ProgID="Visio.Drawing.15" ShapeID="_x0000_i1026" DrawAspect="Content" ObjectID="_1643832842" r:id="rId14"/>
+        </w:object>
+      </w:r>
+      <w:commentRangeEnd w:id="18"/>
+      <w:r>
+        <w:rPr>
+          <w:rStyle w:val="Rimandocommento"/>
+        </w:rPr>
+        <w:commentReference w:id="18"/>
+      </w:r>
+    </w:p>
+    <w:p>
+      <w:pPr>
+        <w:pStyle w:val="Didascalia"/>
+      </w:pPr>
+      <w:bookmarkStart w:id="19" w:name="_Ref33098575"/>
+      <w:r>
+        <w:t xml:space="preserve">Figure </w:t>
+      </w:r>
+      <w:r>
+        <w:fldChar w:fldCharType="begin"/>
+      </w:r>
+      <w:r>
+        <w:instrText xml:space="preserve"> SEQ Figure \*</w:instrText>
+      </w:r>
+      <w:r>
+        <w:instrText xml:space="preserve"> ARABIC </w:instrText>
+      </w:r>
+      <w:r>
+        <w:fldChar w:fldCharType="separate"/>
+      </w:r>
+      <w:r>
+        <w:rPr>
+          <w:noProof/>
+        </w:rPr>
+        <w:t>2</w:t>
+      </w:r>
+      <w:r>
+        <w:rPr>
+          <w:noProof/>
+        </w:rPr>
+        <w:fldChar w:fldCharType="end"/>
+      </w:r>
+      <w:bookmarkEnd w:id="19"/>
+      <w:r>
+        <w:t xml:space="preserve"> – UML component diagram</w:t>
+      </w:r>
+    </w:p>
+    <w:p>
+      <w:pPr>
+        <w:pStyle w:val="Titolo2"/>
+      </w:pPr>
+      <w:bookmarkStart w:id="20" w:name="_Toc33220114"/>
+      <w:r>
+        <w:t>Run time decomposition</w:t>
+      </w:r>
+      <w:bookmarkEnd w:id="20"/>
+    </w:p>
+    <w:p>
+      <w:r>
+        <w:t>There are no relevant aspects regarding run time decomposition.</w:t>
+      </w:r>
+    </w:p>
+    <w:p>
+      <w:r>
         <w:lastRenderedPageBreak/>
-        <w:t>Execution:</w:t>
-      </w:r>
-      <w:r>
-        <w:t xml:space="preserve"> the user requests a list of the transaction he has inserted. The server sends it and the client displays it.</w:t>
-      </w:r>
-    </w:p>
-    <w:p>
-      <w:pPr>
-        <w:pStyle w:val="Nessunaspaziatura"/>
-      </w:pPr>
-      <w:r>
-        <w:t>Postcondition:</w:t>
-      </w:r>
-      <w:r>
-        <w:t xml:space="preserve"> The user can see the requested transaction in detail and modify them.</w:t>
-      </w:r>
-    </w:p>
-    <w:p>
-      <w:pPr>
-        <w:pStyle w:val="Nessunaspaziatura"/>
-      </w:pPr>
-      <w:r>
-        <w:t>Exceptions:</w:t>
-      </w:r>
-      <w:r>
-        <w:t xml:space="preserve"> </w:t>
-      </w:r>
-      <w:r>
-        <w:t>the operation can fail if the user is not connected to the internet or the sever is not reachable.</w:t>
-      </w:r>
-    </w:p>
-    <w:p>
-      <w:pPr>
-        <w:pStyle w:val="Nessunaspaziatura"/>
-      </w:pPr>
-      <w:r>
-        <w:t>Notes: when the user modifies or deletes a transaction, the server could do some operations on the stored data.</w:t>
-      </w:r>
-    </w:p>
-    <w:p>
-      <w:pPr>
-        <w:pStyle w:val="Titolo4"/>
-      </w:pPr>
-      <w:r>
-        <w:t>U4: Request statistic data</w:t>
-      </w:r>
-    </w:p>
-    <w:p>
-      <w:pPr>
-        <w:pStyle w:val="Nessunaspaziatura"/>
-      </w:pPr>
-      <w:r>
-        <w:t>Precondition:</w:t>
-      </w:r>
-      <w:r>
-        <w:t xml:space="preserve"> the user has signed in.</w:t>
-      </w:r>
-    </w:p>
-    <w:p>
-      <w:pPr>
-        <w:pStyle w:val="Nessunaspaziatura"/>
-      </w:pPr>
-      <w:r>
-        <w:t>Execution:</w:t>
-      </w:r>
-      <w:r>
-        <w:t xml:space="preserve"> </w:t>
-      </w:r>
-      <w:r>
-        <w:t>the app request</w:t>
-      </w:r>
-      <w:r>
-        <w:t>s</w:t>
-      </w:r>
-      <w:r>
-        <w:t xml:space="preserve"> some data to the server or uses the data previously cached to create the required statistics or graph.</w:t>
-      </w:r>
-    </w:p>
-    <w:p>
-      <w:pPr>
-        <w:pStyle w:val="Nessunaspaziatura"/>
-      </w:pPr>
-      <w:r>
-        <w:t>Postcondition:</w:t>
-      </w:r>
-      <w:r>
-        <w:t xml:space="preserve"> the user can see the statistics or graph.</w:t>
-      </w:r>
-    </w:p>
-    <w:p>
-      <w:pPr>
-        <w:pStyle w:val="Nessunaspaziatura"/>
-      </w:pPr>
-      <w:r>
-        <w:t>Exceptions:</w:t>
-      </w:r>
-      <w:r>
-        <w:t xml:space="preserve"> </w:t>
-      </w:r>
-      <w:r>
-        <w:t>the operation can fail if the user is not connected to the internet or the sever is not reachable.</w:t>
-      </w:r>
+        <w:fldChar w:fldCharType="begin"/>
+      </w:r>
+      <w:r>
+        <w:instrText xml:space="preserve"> REF _Ref33207299 \h </w:instrText>
+      </w:r>
+      <w:r>
+        <w:fldChar w:fldCharType="separate"/>
+      </w:r>
+      <w:r>
+        <w:t xml:space="preserve">Figure </w:t>
+      </w:r>
+      <w:r>
+        <w:rPr>
+          <w:noProof/>
+        </w:rPr>
+        <w:t>3</w:t>
+      </w:r>
+      <w:r>
+        <w:fldChar w:fldCharType="end"/>
+      </w:r>
+      <w:r>
+        <w:t xml:space="preserve"> shows that the front end application, specified in the component diagram in </w:t>
+      </w:r>
+      <w:r>
+        <w:fldChar w:fldCharType="begin"/>
+      </w:r>
+      <w:r>
+        <w:instrText xml:space="preserve"> REF _Ref33098575 \h </w:instrText>
+      </w:r>
+      <w:r>
+        <w:fldChar w:fldCharType="separate"/>
+      </w:r>
+      <w:r>
+        <w:t xml:space="preserve">Figure </w:t>
+      </w:r>
+      <w:r>
+        <w:rPr>
+          <w:noProof/>
+        </w:rPr>
+        <w:t>2</w:t>
+      </w:r>
+      <w:r>
+        <w:fldChar w:fldCharType="end"/>
+      </w:r>
+      <w:r>
+        <w:t>, is deployed on a mobile device and communicates with the backend which is on an external server not managed by the system.</w:t>
+      </w:r>
+    </w:p>
+    <w:p>
+      <w:pPr>
+        <w:keepNext/>
+      </w:pPr>
+      <w:r>
+        <w:object w:dxaOrig="10057" w:dyaOrig="5893" w14:anchorId="74815C93">
+          <v:shape id="_x0000_i1027" type="#_x0000_t75" style="width:481.15pt;height:281.7pt" o:ole="">
+            <v:imagedata r:id="rId15" o:title=""/>
+          </v:shape>
+          <o:OLEObject Type="Embed" ProgID="Visio.Drawing.15" ShapeID="_x0000_i1027" DrawAspect="Content" ObjectID="_1643832843" r:id="rId16"/>
+        </w:object>
+      </w:r>
+    </w:p>
+    <w:p>
+      <w:pPr>
+        <w:pStyle w:val="Didascalia"/>
+      </w:pPr>
+      <w:bookmarkStart w:id="21" w:name="_Ref33207299"/>
+      <w:bookmarkStart w:id="22" w:name="_Ref33207288"/>
+      <w:r>
+        <w:t xml:space="preserve">Figure </w:t>
+      </w:r>
+      <w:r>
+        <w:fldChar w:fldCharType="begin"/>
+      </w:r>
+      <w:r>
+        <w:instrText xml:space="preserve"> SEQ Figure \* ARABIC </w:instrText>
+      </w:r>
+      <w:r>
+        <w:fldChar w:fldCharType="separate"/>
+      </w:r>
+      <w:r>
+        <w:rPr>
+          <w:noProof/>
+        </w:rPr>
+        <w:t>3</w:t>
+      </w:r>
+      <w:r>
+        <w:rPr>
+          <w:noProof/>
+        </w:rPr>
+        <w:fldChar w:fldCharType="end"/>
+      </w:r>
+      <w:bookmarkEnd w:id="21"/>
+      <w:r>
+        <w:t xml:space="preserve"> – UML deployment diagram</w:t>
+      </w:r>
+      <w:bookmarkEnd w:id="22"/>
     </w:p>
     <w:p>
       <w:pPr>
         <w:pStyle w:val="Titolo1"/>
       </w:pPr>
-      <w:bookmarkStart w:id="15" w:name="_Toc32778127"/>
-      <w:r>
-        <w:t>Composition</w:t>
-      </w:r>
-      <w:bookmarkEnd w:id="15"/>
-    </w:p>
-    <w:p>
-      <w:r>
-        <w:t>Composition and modular assembly of systems in terms of subsystems and (pluggable) components, buy vs. build, reuse of components</w:t>
-      </w:r>
-      <w:r>
-        <w:t>. Package and component diagram. Deployment diagram.</w:t>
-      </w:r>
-    </w:p>
-    <w:p>
-      <w:pPr>
-        <w:pStyle w:val="Titolo2"/>
-      </w:pPr>
-      <w:bookmarkStart w:id="16" w:name="_Toc32778128"/>
-      <w:r>
-        <w:t>Functional decomposition</w:t>
-      </w:r>
-      <w:bookmarkEnd w:id="16"/>
-    </w:p>
-    <w:p>
-      <w:pPr>
-        <w:pStyle w:val="Titolo2"/>
-      </w:pPr>
-      <w:bookmarkStart w:id="17" w:name="_Toc32778129"/>
-      <w:r>
-        <w:t>Run time decomposition</w:t>
-      </w:r>
-      <w:bookmarkEnd w:id="17"/>
-    </w:p>
-    <w:p>
-      <w:r>
-        <w:t>Also,</w:t>
-      </w:r>
-      <w:r>
-        <w:t xml:space="preserve"> deployment</w:t>
+      <w:bookmarkStart w:id="23" w:name="_Toc33220115"/>
+      <w:r>
+        <w:t>Logical</w:t>
+      </w:r>
+      <w:bookmarkEnd w:id="23"/>
+    </w:p>
+    <w:p>
+      <w:r>
+        <w:t>Interfaces</w:t>
+      </w:r>
+    </w:p>
+    <w:p>
+      <w:r>
+        <w:t>Model</w:t>
+      </w:r>
+    </w:p>
+    <w:p>
+      <w:r>
+        <w:t>Database</w:t>
       </w:r>
     </w:p>
     <w:p>
       <w:pPr>
         <w:pStyle w:val="Titolo1"/>
-      </w:pPr>
-      <w:bookmarkStart w:id="18" w:name="_Toc32778130"/>
-      <w:r>
-        <w:t>Logical</w:t>
-      </w:r>
-      <w:bookmarkEnd w:id="18"/>
-    </w:p>
-    <w:p>
-      <w:r>
-        <w:t>Static structure (classes, interfaces, and their relationships) Reuse of types and implementations (classes, data types). Class, object diagrams.</w:t>
-      </w:r>
-    </w:p>
-    <w:p>
-      <w:r>
-        <w:t>Persistent information</w:t>
+        <w:numPr>
+          <w:ilvl w:val="0"/>
+          <w:numId w:val="1"/>
+        </w:numPr>
+      </w:pPr>
+      <w:bookmarkStart w:id="24" w:name="_Toc33220116"/>
+      <w:r>
+        <w:t>Interactions</w:t>
+      </w:r>
+      <w:bookmarkEnd w:id="24"/>
+    </w:p>
+    <w:p>
+      <w:r>
+        <w:t>Sequence diagram</w:t>
       </w:r>
     </w:p>
     <w:p>
       <w:pPr>
         <w:pStyle w:val="Titolo1"/>
       </w:pPr>
-      <w:bookmarkStart w:id="19" w:name="_Toc32778131"/>
+      <w:bookmarkStart w:id="25" w:name="_Toc33220117"/>
       <w:r>
         <w:t>Patterns</w:t>
       </w:r>
-      <w:bookmarkEnd w:id="19"/>
-    </w:p>
-    <w:p>
-      <w:r>
-        <w:t>Reuse of patterns and available Framework template. UML composite structure diagram.</w:t>
+      <w:bookmarkEnd w:id="25"/>
+    </w:p>
+    <w:p>
+      <w:r>
+        <w:t>Among the many used patterns, the only one worth mentioning is the caching approach.</w:t>
+      </w:r>
+    </w:p>
+    <w:p>
+      <w:r>
+        <w:t>Caching will be performed because of the nature of the backend implementation, which will imply certain costs related to the flow and storage of data; for this reason, it makes sense to reduce the requests to the server as much as possible.</w:t>
+      </w:r>
+      <w:r>
+        <w:t xml:space="preserve"> All the data will be cached except for the transactions</w:t>
+      </w:r>
+      <w:r>
+        <w:t>.</w:t>
+      </w:r>
+    </w:p>
+    <w:p>
+      <w:commentRangeStart w:id="26"/>
+      <w:r>
+        <w:t>On insertio</w:t>
+      </w:r>
+      <w:r>
+        <w:t>ns,</w:t>
+      </w:r>
+      <w:r>
+        <w:t xml:space="preserve"> updates</w:t>
+      </w:r>
+      <w:r>
+        <w:t xml:space="preserve"> and deletes</w:t>
+      </w:r>
+      <w:r>
+        <w:t xml:space="preserve"> the data will be forwarded immediately to the logic that sends it to the back end</w:t>
+      </w:r>
+      <w:r>
+        <w:t>, the cached data is invalidated. This is because the server can do some other operations and will send a notification of the updated files. On notification by the back end, the local cache is updated. On requests by the widget the system should return the cached data without querying the back end.</w:t>
+      </w:r>
+      <w:commentRangeEnd w:id="26"/>
+      <w:r>
+        <w:rPr>
+          <w:rStyle w:val="Rimandocommento"/>
+        </w:rPr>
+        <w:commentReference w:id="26"/>
       </w:r>
     </w:p>
     <w:p>
       <w:pPr>
         <w:pStyle w:val="Titolo1"/>
       </w:pPr>
-      <w:bookmarkStart w:id="20" w:name="_Toc32778132"/>
-      <w:r>
-        <w:t>Interactions</w:t>
-      </w:r>
-      <w:bookmarkEnd w:id="20"/>
-    </w:p>
-    <w:p>
-      <w:r>
-        <w:t>Object communication, messaging. Sequence, communication diagram.</w:t>
-      </w:r>
-    </w:p>
+      <w:bookmarkStart w:id="27" w:name="_Toc33220118"/>
+      <w:r>
+        <w:lastRenderedPageBreak/>
+        <w:t>Algorithm</w:t>
+      </w:r>
+      <w:bookmarkEnd w:id="27"/>
+    </w:p>
+    <w:p>
+      <w:r>
+        <w:t>The only relevant algorithm is the one used in the encryption of the sensitive data.</w:t>
+      </w:r>
+      <w:r>
+        <w:t xml:space="preserve"> This should be a symmetric encryption, where only the front end has the key, stored or inserted by the user, and the backend will never have access to it.</w:t>
+      </w:r>
+    </w:p>
+    <w:p>
+      <w:r>
+        <w:t>Encrypting the whole transaction makes it impossible to efficiently query the data in the future, so only parts of the files can be encoded, namely, not the labels but only the fields. This means that the domain would be very small (categories names, entities names, notes).</w:t>
+      </w:r>
+    </w:p>
+    <w:p>
+      <w:r>
+        <w:t>Symmetric encryption with a small domain can pose multiple problems, for this reason, this approach is rejected.</w:t>
+      </w:r>
+    </w:p>
+    <w:p>
+      <w:r>
+        <w:t>The solution proposed is dual: a key-value system for the names of entities and categories, and a symmetric encryption for the notes.</w:t>
+      </w:r>
+    </w:p>
+    <w:p>
+      <w:r>
+        <w:t xml:space="preserve">The symmetric encryption </w:t>
+      </w:r>
+    </w:p>
+    <w:p/>
     <w:p>
       <w:pPr>
         <w:pStyle w:val="Titolo1"/>
       </w:pPr>
-      <w:bookmarkStart w:id="21" w:name="_Toc32778133"/>
-      <w:r>
-        <w:t>State dynamics</w:t>
-      </w:r>
-      <w:bookmarkEnd w:id="21"/>
-    </w:p>
-    <w:p>
-      <w:r>
-        <w:t>Dynamic state transformation. State diagram.</w:t>
+      <w:bookmarkStart w:id="28" w:name="_Toc33220119"/>
+      <w:r>
+        <w:t>Resources</w:t>
+      </w:r>
+      <w:bookmarkEnd w:id="28"/>
+    </w:p>
+    <w:p>
+      <w:r>
+        <w:t>Resource utilization. UML OCL.</w:t>
       </w:r>
     </w:p>
     <w:p>
       <w:pPr>
         <w:pStyle w:val="Titolo1"/>
       </w:pPr>
-      <w:bookmarkStart w:id="22" w:name="_Toc32778134"/>
-      <w:r>
-        <w:t>Algorithm</w:t>
-      </w:r>
-      <w:bookmarkEnd w:id="22"/>
-    </w:p>
-    <w:p>
-      <w:r>
-        <w:t>Procedural logic</w:t>
+      <w:bookmarkStart w:id="29" w:name="_Toc33220120"/>
+      <w:r>
+        <w:t>User Interface</w:t>
+      </w:r>
+      <w:bookmarkEnd w:id="29"/>
+    </w:p>
+    <w:p>
+      <w:r>
+        <w:t>User flow diagrams.</w:t>
       </w:r>
     </w:p>
     <w:p>
       <w:pPr>
         <w:pStyle w:val="Titolo1"/>
       </w:pPr>
-      <w:bookmarkStart w:id="23" w:name="_Toc32778135"/>
-      <w:r>
-        <w:t>Resources</w:t>
-      </w:r>
-      <w:bookmarkEnd w:id="23"/>
-    </w:p>
-    <w:p>
-      <w:r>
-        <w:t>Resource utilization. UML OCL.</w:t>
-      </w:r>
-    </w:p>
-    <w:p>
-      <w:pPr>
-        <w:pStyle w:val="Titolo1"/>
-      </w:pPr>
-      <w:bookmarkStart w:id="24" w:name="_Toc32778136"/>
-      <w:r>
-        <w:lastRenderedPageBreak/>
-        <w:t>User Interface</w:t>
-      </w:r>
-      <w:bookmarkEnd w:id="24"/>
-    </w:p>
-    <w:p>
-      <w:r>
-        <w:t>User flow diagrams.</w:t>
-      </w:r>
+      <w:bookmarkStart w:id="30" w:name="_Toc33220121"/>
+      <w:r>
+        <w:t>Implementation notes</w:t>
+      </w:r>
+      <w:bookmarkEnd w:id="30"/>
     </w:p>
     <w:sectPr>
-      <w:headerReference w:type="default" r:id="rId10"/>
-      <w:footerReference w:type="default" r:id="rId11"/>
+      <w:headerReference w:type="default" r:id="rId17"/>
+      <w:footerReference w:type="default" r:id="rId18"/>
       <w:pgSz w:w="11906" w:h="16838"/>
       <w:pgMar w:top="1418" w:right="1134" w:bottom="1134" w:left="1134" w:header="709" w:footer="709" w:gutter="0"/>
       <w:cols w:space="708"/>
@@ -3953,6 +4301,87 @@
     </w:sectPr>
   </w:body>
 </w:document>
+</file>
+
+<file path=word/comments.xml><?xml version="1.0" encoding="utf-8"?>
+<w:comments xmlns:wpc="http://schemas.microsoft.com/office/word/2010/wordprocessingCanvas" xmlns:cx="http://schemas.microsoft.com/office/drawing/2014/chartex" xmlns:cx1="http://schemas.microsoft.com/office/drawing/2015/9/8/chartex" xmlns:cx2="http://schemas.microsoft.com/office/drawing/2015/10/21/chartex" xmlns:cx3="http://schemas.microsoft.com/office/drawing/2016/5/9/chartex" xmlns:cx4="http://schemas.microsoft.com/office/drawing/2016/5/10/chartex" xmlns:cx5="http://schemas.microsoft.com/office/drawing/2016/5/11/chartex" xmlns:cx6="http://schemas.microsoft.com/office/drawing/2016/5/12/chartex" xmlns:cx7="http://schemas.microsoft.com/office/drawing/2016/5/13/chartex" xmlns:cx8="http://schemas.microsoft.com/office/drawing/2016/5/14/chartex" xmlns:mc="http://schemas.openxmlformats.org/markup-compatibility/2006" xmlns:aink="http://schemas.microsoft.com/office/drawing/2016/ink" xmlns:am3d="http://schemas.microsoft.com/office/drawing/2017/model3d" xmlns:o="urn:schemas-microsoft-com:office:office" xmlns:r="http://schemas.openxmlformats.org/officeDocument/2006/relationships" xmlns:m="http://schemas.openxmlformats.org/officeDocument/2006/math" xmlns:v="urn:schemas-microsoft-com:vml" xmlns:wp14="http://schemas.microsoft.com/office/word/2010/wordprocessingDrawing" xmlns:wp="http://schemas.openxmlformats.org/drawingml/2006/wordprocessingDrawing" xmlns:w10="urn:schemas-microsoft-com:office:word" xmlns:w="http://schemas.openxmlformats.org/wordprocessingml/2006/main" xmlns:w14="http://schemas.microsoft.com/office/word/2010/wordml" xmlns:w15="http://schemas.microsoft.com/office/word/2012/wordml" xmlns:w16cid="http://schemas.microsoft.com/office/word/2016/wordml/cid" xmlns:w16se="http://schemas.microsoft.com/office/word/2015/wordml/symex" xmlns:wpg="http://schemas.microsoft.com/office/word/2010/wordprocessingGroup" xmlns:wpi="http://schemas.microsoft.com/office/word/2010/wordprocessingInk" xmlns:wne="http://schemas.microsoft.com/office/word/2006/wordml" xmlns:wps="http://schemas.microsoft.com/office/word/2010/wordprocessingShape" mc:Ignorable="w14 w15 w16se w16cid wp14">
+  <w:comment w:id="15" w:author="Giulio Antonio Abbo" w:date="2020-02-21T21:29:00Z" w:initials="GAA">
+    <w:p>
+      <w:pPr>
+        <w:pStyle w:val="Testocommento"/>
+        <w:rPr>
+          <w:lang w:val="it-IT"/>
+        </w:rPr>
+      </w:pPr>
+      <w:r>
+        <w:rPr>
+          <w:rStyle w:val="Rimandocommento"/>
+        </w:rPr>
+        <w:annotationRef/>
+      </w:r>
+      <w:r>
+        <w:rPr>
+          <w:lang w:val="it-IT"/>
+        </w:rPr>
+        <w:t>Da tenere in conto</w:t>
+      </w:r>
+    </w:p>
+  </w:comment>
+  <w:comment w:id="18" w:author="Giulio Antonio Abbo" w:date="2020-02-21T21:30:00Z" w:initials="GAA">
+    <w:p>
+      <w:pPr>
+        <w:pStyle w:val="Testocommento"/>
+        <w:rPr>
+          <w:lang w:val="it-IT"/>
+        </w:rPr>
+      </w:pPr>
+      <w:r>
+        <w:rPr>
+          <w:rStyle w:val="Rimandocommento"/>
+        </w:rPr>
+        <w:annotationRef/>
+      </w:r>
+      <w:r>
+        <w:rPr>
+          <w:lang w:val="it-IT"/>
+        </w:rPr>
+        <w:t>Da tenere in conto</w:t>
+      </w:r>
+    </w:p>
+  </w:comment>
+  <w:comment w:id="26" w:author="Giulio Antonio Abbo" w:date="2020-02-21T21:30:00Z" w:initials="GAA">
+    <w:p>
+      <w:pPr>
+        <w:pStyle w:val="Testocommento"/>
+      </w:pPr>
+      <w:r>
+        <w:rPr>
+          <w:rStyle w:val="Rimandocommento"/>
+        </w:rPr>
+        <w:annotationRef/>
+      </w:r>
+      <w:r>
+        <w:t>Da tenere in conto</w:t>
+      </w:r>
+    </w:p>
+  </w:comment>
+</w:comments>
+</file>
+
+<file path=word/commentsExtended.xml><?xml version="1.0" encoding="utf-8"?>
+<w15:commentsEx xmlns:wpc="http://schemas.microsoft.com/office/word/2010/wordprocessingCanvas" xmlns:cx="http://schemas.microsoft.com/office/drawing/2014/chartex" xmlns:cx1="http://schemas.microsoft.com/office/drawing/2015/9/8/chartex" xmlns:cx2="http://schemas.microsoft.com/office/drawing/2015/10/21/chartex" xmlns:cx3="http://schemas.microsoft.com/office/drawing/2016/5/9/chartex" xmlns:cx4="http://schemas.microsoft.com/office/drawing/2016/5/10/chartex" xmlns:cx5="http://schemas.microsoft.com/office/drawing/2016/5/11/chartex" xmlns:cx6="http://schemas.microsoft.com/office/drawing/2016/5/12/chartex" xmlns:cx7="http://schemas.microsoft.com/office/drawing/2016/5/13/chartex" xmlns:cx8="http://schemas.microsoft.com/office/drawing/2016/5/14/chartex" xmlns:mc="http://schemas.openxmlformats.org/markup-compatibility/2006" xmlns:aink="http://schemas.microsoft.com/office/drawing/2016/ink" xmlns:am3d="http://schemas.microsoft.com/office/drawing/2017/model3d" xmlns:o="urn:schemas-microsoft-com:office:office" xmlns:r="http://schemas.openxmlformats.org/officeDocument/2006/relationships" xmlns:m="http://schemas.openxmlformats.org/officeDocument/2006/math" xmlns:v="urn:schemas-microsoft-com:vml" xmlns:wp14="http://schemas.microsoft.com/office/word/2010/wordprocessingDrawing" xmlns:wp="http://schemas.openxmlformats.org/drawingml/2006/wordprocessingDrawing" xmlns:w10="urn:schemas-microsoft-com:office:word" xmlns:w="http://schemas.openxmlformats.org/wordprocessingml/2006/main" xmlns:w14="http://schemas.microsoft.com/office/word/2010/wordml" xmlns:w15="http://schemas.microsoft.com/office/word/2012/wordml" xmlns:w16cid="http://schemas.microsoft.com/office/word/2016/wordml/cid" xmlns:w16se="http://schemas.microsoft.com/office/word/2015/wordml/symex" xmlns:wpg="http://schemas.microsoft.com/office/word/2010/wordprocessingGroup" xmlns:wpi="http://schemas.microsoft.com/office/word/2010/wordprocessingInk" xmlns:wne="http://schemas.microsoft.com/office/word/2006/wordml" xmlns:wps="http://schemas.microsoft.com/office/word/2010/wordprocessingShape" mc:Ignorable="w14 w15 w16se w16cid wp14">
+  <w15:commentEx w15:paraId="2854FBD4" w15:done="0"/>
+  <w15:commentEx w15:paraId="4B956406" w15:done="0"/>
+  <w15:commentEx w15:paraId="101D11E9" w15:done="0"/>
+</w15:commentsEx>
+</file>
+
+<file path=word/commentsIds.xml><?xml version="1.0" encoding="utf-8"?>
+<w16cid:commentsIds xmlns:wpc="http://schemas.microsoft.com/office/word/2010/wordprocessingCanvas" xmlns:cx="http://schemas.microsoft.com/office/drawing/2014/chartex" xmlns:cx1="http://schemas.microsoft.com/office/drawing/2015/9/8/chartex" xmlns:cx2="http://schemas.microsoft.com/office/drawing/2015/10/21/chartex" xmlns:cx3="http://schemas.microsoft.com/office/drawing/2016/5/9/chartex" xmlns:cx4="http://schemas.microsoft.com/office/drawing/2016/5/10/chartex" xmlns:cx5="http://schemas.microsoft.com/office/drawing/2016/5/11/chartex" xmlns:cx6="http://schemas.microsoft.com/office/drawing/2016/5/12/chartex" xmlns:cx7="http://schemas.microsoft.com/office/drawing/2016/5/13/chartex" xmlns:cx8="http://schemas.microsoft.com/office/drawing/2016/5/14/chartex" xmlns:mc="http://schemas.openxmlformats.org/markup-compatibility/2006" xmlns:aink="http://schemas.microsoft.com/office/drawing/2016/ink" xmlns:am3d="http://schemas.microsoft.com/office/drawing/2017/model3d" xmlns:o="urn:schemas-microsoft-com:office:office" xmlns:r="http://schemas.openxmlformats.org/officeDocument/2006/relationships" xmlns:m="http://schemas.openxmlformats.org/officeDocument/2006/math" xmlns:v="urn:schemas-microsoft-com:vml" xmlns:wp14="http://schemas.microsoft.com/office/word/2010/wordprocessingDrawing" xmlns:wp="http://schemas.openxmlformats.org/drawingml/2006/wordprocessingDrawing" xmlns:w10="urn:schemas-microsoft-com:office:word" xmlns:w="http://schemas.openxmlformats.org/wordprocessingml/2006/main" xmlns:w14="http://schemas.microsoft.com/office/word/2010/wordml" xmlns:w15="http://schemas.microsoft.com/office/word/2012/wordml" xmlns:w16cid="http://schemas.microsoft.com/office/word/2016/wordml/cid" xmlns:w16se="http://schemas.microsoft.com/office/word/2015/wordml/symex" xmlns:wpg="http://schemas.microsoft.com/office/word/2010/wordprocessingGroup" xmlns:wpi="http://schemas.microsoft.com/office/word/2010/wordprocessingInk" xmlns:wne="http://schemas.microsoft.com/office/word/2006/wordml" xmlns:wps="http://schemas.microsoft.com/office/word/2010/wordprocessingShape" mc:Ignorable="w14 w15 w16se w16cid wp14">
+  <w16cid:commentId w16cid:paraId="2854FBD4" w16cid:durableId="21FACA48"/>
+  <w16cid:commentId w16cid:paraId="4B956406" w16cid:durableId="21FACA6E"/>
+  <w16cid:commentId w16cid:paraId="101D11E9" w16cid:durableId="21FACA86"/>
+</w16cid:commentsIds>
 </file>
 
 <file path=word/endnotes.xml><?xml version="1.0" encoding="utf-8"?>
@@ -4086,37 +4515,72 @@
         <w:dataBinding w:prefixMappings="xmlns:ns0='http://purl.org/dc/elements/1.1/' xmlns:ns1='http://schemas.openxmlformats.org/package/2006/metadata/core-properties' " w:xpath="/ns1:coreProperties[1]/ns0:title[1]" w:storeItemID="{6C3C8BC8-F283-45AE-878A-BAB7291924A1}"/>
         <w:text/>
       </w:sdtPr>
+      <w:sdtEndPr/>
       <w:sdtContent>
+        <w:proofErr w:type="spellStart"/>
         <w:r>
           <w:rPr>
             <w:lang w:val="it-IT"/>
           </w:rPr>
-          <w:t>MrPenn DDD</w:t>
+          <w:t>MrPenn</w:t>
+        </w:r>
+        <w:proofErr w:type="spellEnd"/>
+        <w:r>
+          <w:rPr>
+            <w:lang w:val="it-IT"/>
+          </w:rPr>
+          <w:t xml:space="preserve"> DDD</w:t>
         </w:r>
       </w:sdtContent>
     </w:sdt>
     <w:r>
       <w:ptab w:relativeTo="margin" w:alignment="right" w:leader="none"/>
     </w:r>
-    <w:fldSimple w:instr=" STYLEREF  &quot;Titolo 1&quot; \n  \* MERGEFORMAT ">
-      <w:r>
-        <w:rPr>
-          <w:noProof/>
-        </w:rPr>
-        <w:t>1</w:t>
-      </w:r>
-    </w:fldSimple>
+    <w:r>
+      <w:fldChar w:fldCharType="begin"/>
+    </w:r>
+    <w:r>
+      <w:instrText xml:space="preserve"> STYLEREF  "Titolo 1" \n  \* MERGEFORMAT </w:instrText>
+    </w:r>
+    <w:r>
+      <w:fldChar w:fldCharType="separate"/>
+    </w:r>
+    <w:r>
+      <w:rPr>
+        <w:noProof/>
+      </w:rPr>
+      <w:t>8</w:t>
+    </w:r>
+    <w:r>
+      <w:rPr>
+        <w:noProof/>
+      </w:rPr>
+      <w:fldChar w:fldCharType="end"/>
+    </w:r>
     <w:r>
       <w:t xml:space="preserve"> - </w:t>
     </w:r>
-    <w:fldSimple w:instr=" STYLEREF  &quot;Titolo 1&quot;  \* MERGEFORMAT ">
-      <w:r>
-        <w:rPr>
-          <w:noProof/>
-        </w:rPr>
-        <w:t>Introduction</w:t>
-      </w:r>
-    </w:fldSimple>
+    <w:r>
+      <w:fldChar w:fldCharType="begin"/>
+    </w:r>
+    <w:r>
+      <w:instrText xml:space="preserve"> STYLEREF  "Titolo 1"  \* MERGEFORMAT </w:instrText>
+    </w:r>
+    <w:r>
+      <w:fldChar w:fldCharType="separate"/>
+    </w:r>
+    <w:r>
+      <w:rPr>
+        <w:noProof/>
+      </w:rPr>
+      <w:t>Algorithm</w:t>
+    </w:r>
+    <w:r>
+      <w:rPr>
+        <w:noProof/>
+      </w:rPr>
+      <w:fldChar w:fldCharType="end"/>
+    </w:r>
   </w:p>
 </w:hdr>
 </file>
@@ -5176,6 +5640,14 @@
     <w:abstractNumId w:val="2"/>
   </w:num>
 </w:numbering>
+</file>
+
+<file path=word/people.xml><?xml version="1.0" encoding="utf-8"?>
+<w15:people xmlns:wpc="http://schemas.microsoft.com/office/word/2010/wordprocessingCanvas" xmlns:cx="http://schemas.microsoft.com/office/drawing/2014/chartex" xmlns:cx1="http://schemas.microsoft.com/office/drawing/2015/9/8/chartex" xmlns:cx2="http://schemas.microsoft.com/office/drawing/2015/10/21/chartex" xmlns:cx3="http://schemas.microsoft.com/office/drawing/2016/5/9/chartex" xmlns:cx4="http://schemas.microsoft.com/office/drawing/2016/5/10/chartex" xmlns:cx5="http://schemas.microsoft.com/office/drawing/2016/5/11/chartex" xmlns:cx6="http://schemas.microsoft.com/office/drawing/2016/5/12/chartex" xmlns:cx7="http://schemas.microsoft.com/office/drawing/2016/5/13/chartex" xmlns:cx8="http://schemas.microsoft.com/office/drawing/2016/5/14/chartex" xmlns:mc="http://schemas.openxmlformats.org/markup-compatibility/2006" xmlns:aink="http://schemas.microsoft.com/office/drawing/2016/ink" xmlns:am3d="http://schemas.microsoft.com/office/drawing/2017/model3d" xmlns:o="urn:schemas-microsoft-com:office:office" xmlns:r="http://schemas.openxmlformats.org/officeDocument/2006/relationships" xmlns:m="http://schemas.openxmlformats.org/officeDocument/2006/math" xmlns:v="urn:schemas-microsoft-com:vml" xmlns:wp14="http://schemas.microsoft.com/office/word/2010/wordprocessingDrawing" xmlns:wp="http://schemas.openxmlformats.org/drawingml/2006/wordprocessingDrawing" xmlns:w10="urn:schemas-microsoft-com:office:word" xmlns:w="http://schemas.openxmlformats.org/wordprocessingml/2006/main" xmlns:w14="http://schemas.microsoft.com/office/word/2010/wordml" xmlns:w15="http://schemas.microsoft.com/office/word/2012/wordml" xmlns:w16cid="http://schemas.microsoft.com/office/word/2016/wordml/cid" xmlns:w16se="http://schemas.microsoft.com/office/word/2015/wordml/symex" xmlns:wpg="http://schemas.microsoft.com/office/word/2010/wordprocessingGroup" xmlns:wpi="http://schemas.microsoft.com/office/word/2010/wordprocessingInk" xmlns:wne="http://schemas.microsoft.com/office/word/2006/wordml" xmlns:wps="http://schemas.microsoft.com/office/word/2010/wordprocessingShape" mc:Ignorable="w14 w15 w16se w16cid wp14">
+  <w15:person w15:author="Giulio Antonio Abbo">
+    <w15:presenceInfo w15:providerId="None" w15:userId="Giulio Antonio Abbo"/>
+  </w15:person>
+</w15:people>
 </file>
 
 <file path=word/styles.xml><?xml version="1.0" encoding="utf-8"?>
@@ -6354,6 +6826,104 @@
       <w:ind w:left="440"/>
     </w:pPr>
   </w:style>
+  <w:style w:type="character" w:styleId="Rimandocommento">
+    <w:name w:val="annotation reference"/>
+    <w:basedOn w:val="Carpredefinitoparagrafo"/>
+    <w:uiPriority w:val="99"/>
+    <w:semiHidden/>
+    <w:unhideWhenUsed/>
+    <w:rsid w:val="00BC4E84"/>
+    <w:rPr>
+      <w:sz w:val="16"/>
+      <w:szCs w:val="16"/>
+    </w:rPr>
+  </w:style>
+  <w:style w:type="paragraph" w:styleId="Testocommento">
+    <w:name w:val="annotation text"/>
+    <w:basedOn w:val="Normale"/>
+    <w:link w:val="TestocommentoCarattere"/>
+    <w:uiPriority w:val="99"/>
+    <w:semiHidden/>
+    <w:unhideWhenUsed/>
+    <w:rsid w:val="00BC4E84"/>
+    <w:pPr>
+      <w:spacing w:line="240" w:lineRule="auto"/>
+    </w:pPr>
+    <w:rPr>
+      <w:sz w:val="20"/>
+      <w:szCs w:val="20"/>
+    </w:rPr>
+  </w:style>
+  <w:style w:type="character" w:customStyle="1" w:styleId="TestocommentoCarattere">
+    <w:name w:val="Testo commento Carattere"/>
+    <w:basedOn w:val="Carpredefinitoparagrafo"/>
+    <w:link w:val="Testocommento"/>
+    <w:uiPriority w:val="99"/>
+    <w:semiHidden/>
+    <w:rsid w:val="00BC4E84"/>
+    <w:rPr>
+      <w:sz w:val="20"/>
+      <w:szCs w:val="20"/>
+    </w:rPr>
+  </w:style>
+  <w:style w:type="paragraph" w:styleId="Soggettocommento">
+    <w:name w:val="annotation subject"/>
+    <w:basedOn w:val="Testocommento"/>
+    <w:next w:val="Testocommento"/>
+    <w:link w:val="SoggettocommentoCarattere"/>
+    <w:uiPriority w:val="99"/>
+    <w:semiHidden/>
+    <w:unhideWhenUsed/>
+    <w:rsid w:val="00BC4E84"/>
+    <w:rPr>
+      <w:b/>
+      <w:bCs/>
+    </w:rPr>
+  </w:style>
+  <w:style w:type="character" w:customStyle="1" w:styleId="SoggettocommentoCarattere">
+    <w:name w:val="Soggetto commento Carattere"/>
+    <w:basedOn w:val="TestocommentoCarattere"/>
+    <w:link w:val="Soggettocommento"/>
+    <w:uiPriority w:val="99"/>
+    <w:semiHidden/>
+    <w:rsid w:val="00BC4E84"/>
+    <w:rPr>
+      <w:b/>
+      <w:bCs/>
+      <w:sz w:val="20"/>
+      <w:szCs w:val="20"/>
+    </w:rPr>
+  </w:style>
+  <w:style w:type="paragraph" w:styleId="Testofumetto">
+    <w:name w:val="Balloon Text"/>
+    <w:basedOn w:val="Normale"/>
+    <w:link w:val="TestofumettoCarattere"/>
+    <w:uiPriority w:val="99"/>
+    <w:semiHidden/>
+    <w:unhideWhenUsed/>
+    <w:rsid w:val="00BC4E84"/>
+    <w:pPr>
+      <w:spacing w:after="0" w:line="240" w:lineRule="auto"/>
+    </w:pPr>
+    <w:rPr>
+      <w:rFonts w:ascii="Segoe UI" w:hAnsi="Segoe UI" w:cs="Segoe UI"/>
+      <w:sz w:val="18"/>
+      <w:szCs w:val="18"/>
+    </w:rPr>
+  </w:style>
+  <w:style w:type="character" w:customStyle="1" w:styleId="TestofumettoCarattere">
+    <w:name w:val="Testo fumetto Carattere"/>
+    <w:basedOn w:val="Carpredefinitoparagrafo"/>
+    <w:link w:val="Testofumetto"/>
+    <w:uiPriority w:val="99"/>
+    <w:semiHidden/>
+    <w:rsid w:val="00BC4E84"/>
+    <w:rPr>
+      <w:rFonts w:ascii="Segoe UI" w:hAnsi="Segoe UI" w:cs="Segoe UI"/>
+      <w:sz w:val="18"/>
+      <w:szCs w:val="18"/>
+    </w:rPr>
+  </w:style>
 </w:styles>
 </file>
 
@@ -6407,7 +6977,7 @@
     <w:charset w:val="00"/>
     <w:family w:val="roman"/>
     <w:pitch w:val="variable"/>
-    <w:sig w:usb0="E0002AFF" w:usb1="C0007843" w:usb2="00000009" w:usb3="00000000" w:csb0="000001FF" w:csb1="00000000"/>
+    <w:sig w:usb0="E0002EFF" w:usb1="C000785B" w:usb2="00000009" w:usb3="00000000" w:csb0="000001FF" w:csb1="00000000"/>
   </w:font>
   <w:font w:name="Courier New">
     <w:panose1 w:val="02070309020205020404"/>
@@ -6435,7 +7005,14 @@
     <w:charset w:val="00"/>
     <w:family w:val="swiss"/>
     <w:pitch w:val="variable"/>
-    <w:sig w:usb0="E0002AFF" w:usb1="C0007843" w:usb2="00000009" w:usb3="00000000" w:csb0="000001FF" w:csb1="00000000"/>
+    <w:sig w:usb0="E0002EFF" w:usb1="C000785B" w:usb2="00000009" w:usb3="00000000" w:csb0="000001FF" w:csb1="00000000"/>
+  </w:font>
+  <w:font w:name="Segoe UI">
+    <w:panose1 w:val="020B0502040204020203"/>
+    <w:charset w:val="00"/>
+    <w:family w:val="swiss"/>
+    <w:pitch w:val="variable"/>
+    <w:sig w:usb0="E4002EFF" w:usb1="C000E47F" w:usb2="00000009" w:usb3="00000000" w:csb0="000001FF" w:csb1="00000000"/>
   </w:font>
   <w:font w:name="Cambria Math">
     <w:panose1 w:val="02040503050406030204"/>
@@ -6449,14 +7026,14 @@
     <w:charset w:val="00"/>
     <w:family w:val="swiss"/>
     <w:pitch w:val="variable"/>
-    <w:sig w:usb0="E0002AFF" w:usb1="4000ACFF" w:usb2="00000001" w:usb3="00000000" w:csb0="000001FF" w:csb1="00000000"/>
+    <w:sig w:usb0="E4002EFF" w:usb1="C000247B" w:usb2="00000009" w:usb3="00000000" w:csb0="000001FF" w:csb1="00000000"/>
   </w:font>
   <w:font w:name="Calibri Light">
     <w:panose1 w:val="020F0302020204030204"/>
     <w:charset w:val="00"/>
     <w:family w:val="swiss"/>
     <w:pitch w:val="variable"/>
-    <w:sig w:usb0="A0002AEF" w:usb1="4000207B" w:usb2="00000000" w:usb3="00000000" w:csb0="000001FF" w:csb1="00000000"/>
+    <w:sig w:usb0="E4002EFF" w:usb1="C000247B" w:usb2="00000009" w:usb3="00000000" w:csb0="000001FF" w:csb1="00000000"/>
   </w:font>
 </w:fonts>
 </file>
@@ -6478,10 +7055,15 @@
   <w:rsids>
     <w:rsidRoot w:val="00382461"/>
     <w:rsid w:val="002C4E5E"/>
+    <w:rsid w:val="0033053C"/>
     <w:rsid w:val="00382461"/>
     <w:rsid w:val="0076082A"/>
     <w:rsid w:val="008B6CA9"/>
     <w:rsid w:val="00A518F6"/>
+    <w:rsid w:val="00A81F93"/>
+    <w:rsid w:val="00C061F7"/>
+    <w:rsid w:val="00DB503D"/>
+    <w:rsid w:val="00E32CFA"/>
   </w:rsids>
   <m:mathPr>
     <m:mathFont m:val="Cambria Math"/>
@@ -7192,7 +7774,7 @@
 </file>
 
 <file path=customXml/itemProps1.xml><?xml version="1.0" encoding="utf-8"?>
-<ds:datastoreItem xmlns:ds="http://schemas.openxmlformats.org/officeDocument/2006/customXml" ds:itemID="{B1030D8B-7556-4138-9637-7A1E57E8585E}">
+<ds:datastoreItem xmlns:ds="http://schemas.openxmlformats.org/officeDocument/2006/customXml" ds:itemID="{D82534D0-8A6C-4802-A337-B1883378564C}">
   <ds:schemaRefs>
     <ds:schemaRef ds:uri="http://schemas.openxmlformats.org/officeDocument/2006/bibliography"/>
   </ds:schemaRefs>

</xml_diff>